<commit_message>
+ Updated: templating now can use if else helper + Added: Test controller and views/test/testView.phtml with added examples how to use if helper block
</commit_message>
<xml_diff>
--- a/Docs/TemplateGuidelines.docx
+++ b/Docs/TemplateGuidelines.docx
@@ -1009,6 +1009,196 @@
           <w:lang w:val="en-US"/>
         </w:rPr>
         <w:t>}.</w:t>
+      </w:r>
+    </w:p>
+    <w:p>
+      <w:pPr>
+        <w:pStyle w:val="a3"/>
+        <w:numPr>
+          <w:ilvl w:val="0"/>
+          <w:numId w:val="5"/>
+        </w:numPr>
+        <w:rPr>
+          <w:sz w:val="18"/>
+          <w:szCs w:val="18"/>
+          <w:lang w:val="en-US"/>
+        </w:rPr>
+      </w:pPr>
+      <w:r>
+        <w:rPr>
+          <w:sz w:val="18"/>
+          <w:szCs w:val="18"/>
+          <w:lang w:val="en-US"/>
+        </w:rPr>
+        <w:t>If block</w:t>
+      </w:r>
+      <w:proofErr w:type="gramStart"/>
+      <w:r>
+        <w:rPr>
+          <w:sz w:val="18"/>
+          <w:szCs w:val="18"/>
+          <w:lang w:val="en-US"/>
+        </w:rPr>
+        <w:t>..</w:t>
+      </w:r>
+      <w:proofErr w:type="gramEnd"/>
+      <w:r>
+        <w:rPr>
+          <w:sz w:val="18"/>
+          <w:szCs w:val="18"/>
+          <w:lang w:val="en-US"/>
+        </w:rPr>
+        <w:t xml:space="preserve"> it works like this </w:t>
+      </w:r>
+      <w:r>
+        <w:rPr>
+          <w:sz w:val="18"/>
+          <w:szCs w:val="18"/>
+          <w:lang w:val="en-US"/>
+        </w:rPr>
+        <w:t>\</w:t>
+      </w:r>
+    </w:p>
+    <w:p>
+      <w:pPr>
+        <w:pStyle w:val="a3"/>
+        <w:rPr>
+          <w:sz w:val="18"/>
+          <w:szCs w:val="18"/>
+          <w:lang w:val="en-US"/>
+        </w:rPr>
+      </w:pPr>
+      <w:r>
+        <w:rPr>
+          <w:sz w:val="18"/>
+          <w:szCs w:val="18"/>
+          <w:lang w:val="en-US"/>
+        </w:rPr>
+        <w:t xml:space="preserve">{{#if </w:t>
+      </w:r>
+      <w:proofErr w:type="spellStart"/>
+      <w:r>
+        <w:rPr>
+          <w:sz w:val="18"/>
+          <w:szCs w:val="18"/>
+          <w:lang w:val="en-US"/>
+        </w:rPr>
+        <w:t>bool</w:t>
+      </w:r>
+      <w:proofErr w:type="spellEnd"/>
+      <w:r>
+        <w:rPr>
+          <w:sz w:val="18"/>
+          <w:szCs w:val="18"/>
+          <w:lang w:val="en-US"/>
+        </w:rPr>
+        <w:t>}}</w:t>
+      </w:r>
+      <w:r>
+        <w:rPr>
+          <w:sz w:val="18"/>
+          <w:szCs w:val="18"/>
+          <w:lang w:val="en-US"/>
+        </w:rPr>
+        <w:br/>
+      </w:r>
+      <w:r>
+        <w:rPr>
+          <w:sz w:val="18"/>
+          <w:szCs w:val="18"/>
+          <w:lang w:val="en-US"/>
+        </w:rPr>
+        <w:t xml:space="preserve"> if true do this</w:t>
+      </w:r>
+    </w:p>
+    <w:p>
+      <w:pPr>
+        <w:pStyle w:val="a3"/>
+        <w:rPr>
+          <w:sz w:val="18"/>
+          <w:szCs w:val="18"/>
+          <w:lang w:val="en-US"/>
+        </w:rPr>
+      </w:pPr>
+      <w:r>
+        <w:rPr>
+          <w:sz w:val="18"/>
+          <w:szCs w:val="18"/>
+          <w:lang w:val="en-US"/>
+        </w:rPr>
+        <w:t>{{</w:t>
+      </w:r>
+      <w:proofErr w:type="gramStart"/>
+      <w:r>
+        <w:rPr>
+          <w:sz w:val="18"/>
+          <w:szCs w:val="18"/>
+          <w:lang w:val="en-US"/>
+        </w:rPr>
+        <w:t>else</w:t>
+      </w:r>
+      <w:proofErr w:type="gramEnd"/>
+      <w:r>
+        <w:rPr>
+          <w:sz w:val="18"/>
+          <w:szCs w:val="18"/>
+          <w:lang w:val="en-US"/>
+        </w:rPr>
+        <w:t>}}</w:t>
+      </w:r>
+    </w:p>
+    <w:p>
+      <w:pPr>
+        <w:pStyle w:val="a3"/>
+        <w:rPr>
+          <w:sz w:val="18"/>
+          <w:szCs w:val="18"/>
+          <w:lang w:val="en-US"/>
+        </w:rPr>
+      </w:pPr>
+      <w:r>
+        <w:rPr>
+          <w:sz w:val="18"/>
+          <w:szCs w:val="18"/>
+          <w:lang w:val="en-US"/>
+        </w:rPr>
+        <w:t xml:space="preserve">   </w:t>
+      </w:r>
+      <w:proofErr w:type="gramStart"/>
+      <w:r>
+        <w:rPr>
+          <w:sz w:val="18"/>
+          <w:szCs w:val="18"/>
+          <w:lang w:val="en-US"/>
+        </w:rPr>
+        <w:t>else</w:t>
+      </w:r>
+      <w:proofErr w:type="gramEnd"/>
+      <w:r>
+        <w:rPr>
+          <w:sz w:val="18"/>
+          <w:szCs w:val="18"/>
+          <w:lang w:val="en-US"/>
+        </w:rPr>
+        <w:t xml:space="preserve"> do this</w:t>
+      </w:r>
+    </w:p>
+    <w:p>
+      <w:pPr>
+        <w:pStyle w:val="a3"/>
+        <w:rPr>
+          <w:sz w:val="18"/>
+          <w:szCs w:val="18"/>
+          <w:lang w:val="en-US"/>
+        </w:rPr>
+      </w:pPr>
+      <w:r>
+        <w:rPr>
+          <w:sz w:val="18"/>
+          <w:szCs w:val="18"/>
+          <w:lang w:val="en-US"/>
+        </w:rPr>
+        <w:t>{{/if}}</w:t>
       </w:r>
     </w:p>
     <w:p>

</xml_diff>

<commit_message>
+ Updated: templating now can use    - Unless block - unless the given variable is true .. show block message    - Each block - makes foreach the given array + Updated: Test controller and views/test/testView.phtml   - added example for Unless block   - added example for Each block + Updated: TemplateGuidelines.docx is now updated for the new helper blocks
</commit_message>
<xml_diff>
--- a/Docs/TemplateGuidelines.docx
+++ b/Docs/TemplateGuidelines.docx
@@ -79,7 +79,6 @@
         </w:rPr>
         <w:t>new View (“</w:t>
       </w:r>
-      <w:proofErr w:type="spellStart"/>
       <w:r>
         <w:rPr>
           <w:b/>
@@ -96,9 +95,8 @@
           <w:szCs w:val="20"/>
           <w:lang w:val="en-US"/>
         </w:rPr>
-        <w:t>ame</w:t>
-      </w:r>
-      <w:proofErr w:type="spellEnd"/>
+        <w:t>ame”, array of variables</w:t>
+      </w:r>
       <w:r>
         <w:rPr>
           <w:b/>
@@ -106,38 +104,7 @@
           <w:szCs w:val="20"/>
           <w:lang w:val="en-US"/>
         </w:rPr>
-        <w:t xml:space="preserve">”, array of </w:t>
-      </w:r>
-      <w:proofErr w:type="spellStart"/>
-      <w:r>
-        <w:rPr>
-          <w:b/>
-          <w:sz w:val="20"/>
-          <w:szCs w:val="20"/>
-          <w:lang w:val="en-US"/>
-        </w:rPr>
-        <w:t>variables</w:t>
-      </w:r>
-      <w:proofErr w:type="gramStart"/>
-      <w:r>
-        <w:rPr>
-          <w:b/>
-          <w:sz w:val="20"/>
-          <w:szCs w:val="20"/>
-          <w:lang w:val="en-US"/>
-        </w:rPr>
-        <w:t>,layout</w:t>
-      </w:r>
-      <w:proofErr w:type="spellEnd"/>
-      <w:proofErr w:type="gramEnd"/>
-      <w:r>
-        <w:rPr>
-          <w:b/>
-          <w:sz w:val="20"/>
-          <w:szCs w:val="20"/>
-          <w:lang w:val="en-US"/>
-        </w:rPr>
-        <w:t>(optional)</w:t>
+        <w:t>,layout(optional)</w:t>
       </w:r>
       <w:r>
         <w:rPr>
@@ -168,25 +135,7 @@
           <w:szCs w:val="20"/>
           <w:lang w:val="en-US"/>
         </w:rPr>
-        <w:t>First parameter is the name of the view</w:t>
-      </w:r>
-      <w:proofErr w:type="gramStart"/>
-      <w:r>
-        <w:rPr>
-          <w:sz w:val="20"/>
-          <w:szCs w:val="20"/>
-          <w:lang w:val="en-US"/>
-        </w:rPr>
-        <w:t>..</w:t>
-      </w:r>
-      <w:proofErr w:type="gramEnd"/>
-      <w:r>
-        <w:rPr>
-          <w:sz w:val="20"/>
-          <w:szCs w:val="20"/>
-          <w:lang w:val="en-US"/>
-        </w:rPr>
-        <w:t xml:space="preserve"> that means that the engine will search for  </w:t>
+        <w:t xml:space="preserve">First parameter is the name of the view.. that means that the engine will search for  </w:t>
       </w:r>
       <w:r>
         <w:rPr>
@@ -308,25 +257,7 @@
           <w:szCs w:val="20"/>
           <w:lang w:val="en-US"/>
         </w:rPr>
-        <w:t xml:space="preserve">Second Parameter is array of variables that will be </w:t>
-      </w:r>
-      <w:proofErr w:type="gramStart"/>
-      <w:r>
-        <w:rPr>
-          <w:sz w:val="20"/>
-          <w:szCs w:val="20"/>
-          <w:lang w:val="en-US"/>
-        </w:rPr>
-        <w:t>send</w:t>
-      </w:r>
-      <w:proofErr w:type="gramEnd"/>
-      <w:r>
-        <w:rPr>
-          <w:sz w:val="20"/>
-          <w:szCs w:val="20"/>
-          <w:lang w:val="en-US"/>
-        </w:rPr>
-        <w:t xml:space="preserve"> to the Layout.</w:t>
+        <w:t>Second Parameter is array of variables that will be send to the Layout.</w:t>
       </w:r>
       <w:r>
         <w:rPr>
@@ -346,25 +277,14 @@
           <w:lang w:val="en-US"/>
         </w:rPr>
       </w:pPr>
-      <w:proofErr w:type="gramStart"/>
-      <w:r>
-        <w:rPr>
-          <w:sz w:val="20"/>
-          <w:szCs w:val="20"/>
-          <w:lang w:val="en-US"/>
-        </w:rPr>
-        <w:t>Array(</w:t>
-      </w:r>
-      <w:proofErr w:type="gramEnd"/>
-      <w:r>
-        <w:rPr>
-          <w:sz w:val="20"/>
-          <w:szCs w:val="20"/>
-          <w:lang w:val="en-US"/>
-        </w:rPr>
-        <w:t>“</w:t>
-      </w:r>
-      <w:proofErr w:type="spellStart"/>
+      <w:r>
+        <w:rPr>
+          <w:sz w:val="20"/>
+          <w:szCs w:val="20"/>
+          <w:lang w:val="en-US"/>
+        </w:rPr>
+        <w:t>Array(“</w:t>
+      </w:r>
       <w:r>
         <w:rPr>
           <w:sz w:val="18"/>
@@ -373,7 +293,6 @@
         </w:rPr>
         <w:t>VariableName</w:t>
       </w:r>
-      <w:proofErr w:type="spellEnd"/>
       <w:r>
         <w:rPr>
           <w:sz w:val="20"/>
@@ -390,7 +309,6 @@
         </w:rPr>
         <w:t xml:space="preserve"> “</w:t>
       </w:r>
-      <w:proofErr w:type="spellStart"/>
       <w:r>
         <w:rPr>
           <w:sz w:val="18"/>
@@ -407,7 +325,6 @@
         </w:rPr>
         <w:t>Value</w:t>
       </w:r>
-      <w:proofErr w:type="spellEnd"/>
       <w:r>
         <w:rPr>
           <w:sz w:val="20"/>
@@ -493,33 +410,15 @@
           <w:szCs w:val="20"/>
           <w:lang w:val="en-US"/>
         </w:rPr>
-        <w:t xml:space="preserve"> </w:t>
-      </w:r>
-      <w:proofErr w:type="gramStart"/>
-      <w:r>
-        <w:rPr>
-          <w:sz w:val="20"/>
-          <w:szCs w:val="20"/>
-          <w:lang w:val="en-US"/>
-        </w:rPr>
-        <w:t xml:space="preserve">folder </w:t>
-      </w:r>
-      <w:r>
-        <w:rPr>
-          <w:sz w:val="20"/>
-          <w:szCs w:val="20"/>
-          <w:lang w:val="en-US"/>
-        </w:rPr>
-        <w:t>..</w:t>
-      </w:r>
-      <w:proofErr w:type="gramEnd"/>
-      <w:r>
-        <w:rPr>
-          <w:sz w:val="20"/>
-          <w:szCs w:val="20"/>
-          <w:lang w:val="en-US"/>
-        </w:rPr>
-        <w:t xml:space="preserve"> Default </w:t>
+        <w:t xml:space="preserve"> folder </w:t>
+      </w:r>
+      <w:r>
+        <w:rPr>
+          <w:sz w:val="20"/>
+          <w:szCs w:val="20"/>
+          <w:lang w:val="en-US"/>
+        </w:rPr>
+        <w:t xml:space="preserve">.. Default </w:t>
       </w:r>
       <w:r>
         <w:rPr>
@@ -600,7 +499,6 @@
         </w:rPr>
         <w:t xml:space="preserve"> (</w:t>
       </w:r>
-      <w:proofErr w:type="spellStart"/>
       <w:r>
         <w:rPr>
           <w:sz w:val="18"/>
@@ -609,7 +507,6 @@
         </w:rPr>
         <w:t>VariableName</w:t>
       </w:r>
-      <w:proofErr w:type="spellEnd"/>
       <w:r>
         <w:rPr>
           <w:sz w:val="18"/>
@@ -624,25 +521,7 @@
           <w:szCs w:val="18"/>
           <w:lang w:val="en-US"/>
         </w:rPr>
-        <w:t xml:space="preserve"> that you set inside the variable array, you can do that by using {#</w:t>
-      </w:r>
-      <w:proofErr w:type="spellStart"/>
-      <w:r>
-        <w:rPr>
-          <w:sz w:val="18"/>
-          <w:szCs w:val="18"/>
-          <w:lang w:val="en-US"/>
-        </w:rPr>
-        <w:t>VariableName</w:t>
-      </w:r>
-      <w:proofErr w:type="spellEnd"/>
-      <w:r>
-        <w:rPr>
-          <w:sz w:val="18"/>
-          <w:szCs w:val="18"/>
-          <w:lang w:val="en-US"/>
-        </w:rPr>
-        <w:t>} tag</w:t>
+        <w:t xml:space="preserve"> that you set inside the variable array, you can do that by using {#VariableName} tag</w:t>
       </w:r>
       <w:r>
         <w:rPr>
@@ -668,7 +547,6 @@
         </w:rPr>
         <w:t xml:space="preserve"> will display its value (</w:t>
       </w:r>
-      <w:proofErr w:type="spellStart"/>
       <w:r>
         <w:rPr>
           <w:sz w:val="18"/>
@@ -683,16 +561,7 @@
           <w:szCs w:val="18"/>
           <w:lang w:val="en-US"/>
         </w:rPr>
-        <w:t>Value</w:t>
-      </w:r>
-      <w:proofErr w:type="spellEnd"/>
-      <w:r>
-        <w:rPr>
-          <w:sz w:val="18"/>
-          <w:szCs w:val="18"/>
-          <w:lang w:val="en-US"/>
-        </w:rPr>
-        <w:t>)</w:t>
+        <w:t>Value)</w:t>
       </w:r>
       <w:r>
         <w:rPr>
@@ -740,7 +609,6 @@
         </w:rPr>
         <w:t xml:space="preserve">you want to display the </w:t>
       </w:r>
-      <w:proofErr w:type="gramStart"/>
       <w:r>
         <w:rPr>
           <w:sz w:val="18"/>
@@ -749,8 +617,6 @@
         </w:rPr>
         <w:t>view(</w:t>
       </w:r>
-      <w:proofErr w:type="spellStart"/>
-      <w:proofErr w:type="gramEnd"/>
       <w:r>
         <w:rPr>
           <w:b/>
@@ -769,7 +635,6 @@
         </w:rPr>
         <w:t>ame</w:t>
       </w:r>
-      <w:proofErr w:type="spellEnd"/>
       <w:r>
         <w:rPr>
           <w:sz w:val="18"/>
@@ -901,7 +766,6 @@
         </w:rPr>
         <w:t>{&gt;</w:t>
       </w:r>
-      <w:proofErr w:type="spellStart"/>
       <w:r>
         <w:rPr>
           <w:sz w:val="18"/>
@@ -910,7 +774,6 @@
         </w:rPr>
         <w:t>partialName</w:t>
       </w:r>
-      <w:proofErr w:type="spellEnd"/>
       <w:r>
         <w:rPr>
           <w:sz w:val="18"/>
@@ -972,43 +835,7 @@
           <w:szCs w:val="18"/>
           <w:lang w:val="en-US"/>
         </w:rPr>
-        <w:t xml:space="preserve">If you want to load variable form the </w:t>
-      </w:r>
-      <w:proofErr w:type="spellStart"/>
-      <w:r>
-        <w:rPr>
-          <w:sz w:val="18"/>
-          <w:szCs w:val="18"/>
-          <w:lang w:val="en-US"/>
-        </w:rPr>
-        <w:t>Config</w:t>
-      </w:r>
-      <w:proofErr w:type="spellEnd"/>
-      <w:r>
-        <w:rPr>
-          <w:sz w:val="18"/>
-          <w:szCs w:val="18"/>
-          <w:lang w:val="en-US"/>
-        </w:rPr>
-        <w:t xml:space="preserve"> class then use {@</w:t>
-      </w:r>
-      <w:proofErr w:type="spellStart"/>
-      <w:r>
-        <w:rPr>
-          <w:sz w:val="18"/>
-          <w:szCs w:val="18"/>
-          <w:lang w:val="en-US"/>
-        </w:rPr>
-        <w:t>VariableName</w:t>
-      </w:r>
-      <w:proofErr w:type="spellEnd"/>
-      <w:r>
-        <w:rPr>
-          <w:sz w:val="18"/>
-          <w:szCs w:val="18"/>
-          <w:lang w:val="en-US"/>
-        </w:rPr>
-        <w:t>}.</w:t>
+        <w:t>If you want to load variable form the Config class then use {@VariableName}.</w:t>
       </w:r>
     </w:p>
     <w:p>
@@ -1032,60 +859,544 @@
         </w:rPr>
         <w:t>If block</w:t>
       </w:r>
-      <w:proofErr w:type="gramStart"/>
-      <w:r>
-        <w:rPr>
-          <w:sz w:val="18"/>
-          <w:szCs w:val="18"/>
-          <w:lang w:val="en-US"/>
-        </w:rPr>
-        <w:t>..</w:t>
-      </w:r>
-      <w:proofErr w:type="gramEnd"/>
-      <w:r>
-        <w:rPr>
-          <w:sz w:val="18"/>
-          <w:szCs w:val="18"/>
-          <w:lang w:val="en-US"/>
-        </w:rPr>
-        <w:t xml:space="preserve"> it works like this </w:t>
-      </w:r>
-      <w:r>
-        <w:rPr>
-          <w:sz w:val="18"/>
-          <w:szCs w:val="18"/>
-          <w:lang w:val="en-US"/>
-        </w:rPr>
-        <w:t>\</w:t>
-      </w:r>
-    </w:p>
-    <w:p>
-      <w:pPr>
-        <w:pStyle w:val="a3"/>
-        <w:rPr>
-          <w:sz w:val="18"/>
-          <w:szCs w:val="18"/>
-          <w:lang w:val="en-US"/>
-        </w:rPr>
-      </w:pPr>
-      <w:r>
-        <w:rPr>
-          <w:sz w:val="18"/>
-          <w:szCs w:val="18"/>
-          <w:lang w:val="en-US"/>
-        </w:rPr>
-        <w:t xml:space="preserve">{{#if </w:t>
-      </w:r>
-      <w:proofErr w:type="spellStart"/>
-      <w:r>
-        <w:rPr>
-          <w:sz w:val="18"/>
-          <w:szCs w:val="18"/>
-          <w:lang w:val="en-US"/>
-        </w:rPr>
-        <w:t>bool</w:t>
-      </w:r>
-      <w:proofErr w:type="spellEnd"/>
+      <w:r>
+        <w:rPr>
+          <w:sz w:val="18"/>
+          <w:szCs w:val="18"/>
+          <w:lang w:val="en-US"/>
+        </w:rPr>
+        <w:t xml:space="preserve"> :</w:t>
+      </w:r>
+      <w:r>
+        <w:rPr>
+          <w:sz w:val="18"/>
+          <w:szCs w:val="18"/>
+          <w:lang w:val="en-US"/>
+        </w:rPr>
+        <w:t xml:space="preserve"> </w:t>
+      </w:r>
+      <w:r>
+        <w:rPr>
+          <w:sz w:val="18"/>
+          <w:szCs w:val="18"/>
+          <w:lang w:val="en-US"/>
+        </w:rPr>
+        <w:t xml:space="preserve"> </w:t>
+      </w:r>
+    </w:p>
+    <w:p>
+      <w:pPr>
+        <w:pStyle w:val="a3"/>
+        <w:rPr>
+          <w:sz w:val="18"/>
+          <w:szCs w:val="18"/>
+          <w:lang w:val="en-US"/>
+        </w:rPr>
+      </w:pPr>
+      <w:r>
+        <w:rPr>
+          <w:sz w:val="18"/>
+          <w:szCs w:val="18"/>
+          <w:lang w:val="en-US"/>
+        </w:rPr>
+        <w:t>Every other type will be casted to bool!</w:t>
+      </w:r>
+    </w:p>
+    <w:p>
+      <w:pPr>
+        <w:pStyle w:val="a3"/>
+        <w:rPr>
+          <w:sz w:val="18"/>
+          <w:szCs w:val="18"/>
+          <w:lang w:val="en-US"/>
+        </w:rPr>
+      </w:pPr>
+      <w:r>
+        <w:rPr>
+          <w:sz w:val="18"/>
+          <w:szCs w:val="18"/>
+          <w:lang w:val="en-US"/>
+        </w:rPr>
+        <w:t>{{#if bool}}</w:t>
+      </w:r>
+      <w:r>
+        <w:rPr>
+          <w:sz w:val="18"/>
+          <w:szCs w:val="18"/>
+          <w:lang w:val="en-US"/>
+        </w:rPr>
+        <w:br/>
+      </w:r>
+      <w:r>
+        <w:rPr>
+          <w:sz w:val="18"/>
+          <w:szCs w:val="18"/>
+          <w:lang w:val="en-US"/>
+        </w:rPr>
+        <w:t xml:space="preserve"> </w:t>
+      </w:r>
+      <w:r>
+        <w:rPr>
+          <w:sz w:val="18"/>
+          <w:szCs w:val="18"/>
+          <w:lang w:val="en-US"/>
+        </w:rPr>
+        <w:t xml:space="preserve">   </w:t>
+      </w:r>
+      <w:r>
+        <w:rPr>
+          <w:sz w:val="18"/>
+          <w:szCs w:val="18"/>
+          <w:lang w:val="en-US"/>
+        </w:rPr>
+        <w:t>if true do this</w:t>
+      </w:r>
+    </w:p>
+    <w:p>
+      <w:pPr>
+        <w:pStyle w:val="a3"/>
+        <w:rPr>
+          <w:sz w:val="18"/>
+          <w:szCs w:val="18"/>
+          <w:lang w:val="en-US"/>
+        </w:rPr>
+      </w:pPr>
+      <w:r>
+        <w:rPr>
+          <w:sz w:val="18"/>
+          <w:szCs w:val="18"/>
+          <w:lang w:val="en-US"/>
+        </w:rPr>
+        <w:t>{{else}}</w:t>
+      </w:r>
+    </w:p>
+    <w:p>
+      <w:pPr>
+        <w:pStyle w:val="a3"/>
+        <w:rPr>
+          <w:sz w:val="18"/>
+          <w:szCs w:val="18"/>
+          <w:lang w:val="en-US"/>
+        </w:rPr>
+      </w:pPr>
+      <w:r>
+        <w:rPr>
+          <w:sz w:val="18"/>
+          <w:szCs w:val="18"/>
+          <w:lang w:val="en-US"/>
+        </w:rPr>
+        <w:t xml:space="preserve">   </w:t>
+      </w:r>
+      <w:r>
+        <w:rPr>
+          <w:sz w:val="18"/>
+          <w:szCs w:val="18"/>
+          <w:lang w:val="en-US"/>
+        </w:rPr>
+        <w:t xml:space="preserve"> </w:t>
+      </w:r>
+      <w:r>
+        <w:rPr>
+          <w:sz w:val="18"/>
+          <w:szCs w:val="18"/>
+          <w:lang w:val="en-US"/>
+        </w:rPr>
+        <w:t>else do this</w:t>
+      </w:r>
+    </w:p>
+    <w:p>
+      <w:pPr>
+        <w:pStyle w:val="a3"/>
+        <w:rPr>
+          <w:sz w:val="18"/>
+          <w:szCs w:val="18"/>
+          <w:lang w:val="en-US"/>
+        </w:rPr>
+      </w:pPr>
+      <w:r>
+        <w:rPr>
+          <w:sz w:val="18"/>
+          <w:szCs w:val="18"/>
+          <w:lang w:val="en-US"/>
+        </w:rPr>
+        <w:t>{{/if}}</w:t>
+      </w:r>
+    </w:p>
+    <w:p>
+      <w:pPr>
+        <w:pStyle w:val="a3"/>
+        <w:rPr>
+          <w:sz w:val="18"/>
+          <w:szCs w:val="18"/>
+          <w:lang w:val="en-US"/>
+        </w:rPr>
+      </w:pPr>
+    </w:p>
+    <w:p>
+      <w:pPr>
+        <w:pStyle w:val="a3"/>
+        <w:numPr>
+          <w:ilvl w:val="0"/>
+          <w:numId w:val="5"/>
+        </w:numPr>
+        <w:rPr>
+          <w:sz w:val="18"/>
+          <w:szCs w:val="18"/>
+          <w:lang w:val="en-US"/>
+        </w:rPr>
+      </w:pPr>
+      <w:r>
+        <w:rPr>
+          <w:sz w:val="18"/>
+          <w:szCs w:val="18"/>
+          <w:lang w:val="en-US"/>
+        </w:rPr>
+        <w:t>Unless block helper : an opposite of if..</w:t>
+      </w:r>
+    </w:p>
+    <w:p>
+      <w:pPr>
+        <w:pStyle w:val="a3"/>
+        <w:rPr>
+          <w:sz w:val="18"/>
+          <w:szCs w:val="18"/>
+          <w:lang w:val="en-US"/>
+        </w:rPr>
+      </w:pPr>
+      <w:r>
+        <w:rPr>
+          <w:sz w:val="18"/>
+          <w:szCs w:val="18"/>
+          <w:lang w:val="en-US"/>
+        </w:rPr>
+        <w:t>Every other type will be casted to bool</w:t>
+      </w:r>
+      <w:r>
+        <w:rPr>
+          <w:sz w:val="18"/>
+          <w:szCs w:val="18"/>
+          <w:lang w:val="en-US"/>
+        </w:rPr>
+        <w:t>!</w:t>
+      </w:r>
+    </w:p>
+    <w:p>
+      <w:pPr>
+        <w:pStyle w:val="a3"/>
+        <w:rPr>
+          <w:sz w:val="18"/>
+          <w:szCs w:val="18"/>
+          <w:lang w:val="en-US"/>
+        </w:rPr>
+      </w:pPr>
+      <w:r>
+        <w:rPr>
+          <w:sz w:val="18"/>
+          <w:szCs w:val="18"/>
+          <w:lang w:val="en-US"/>
+        </w:rPr>
+        <w:t>{{#unless bool}}</w:t>
+      </w:r>
+    </w:p>
+    <w:p>
+      <w:pPr>
+        <w:pStyle w:val="a3"/>
+        <w:rPr>
+          <w:sz w:val="18"/>
+          <w:szCs w:val="18"/>
+          <w:lang w:val="en-US"/>
+        </w:rPr>
+      </w:pPr>
+      <w:r>
+        <w:rPr>
+          <w:sz w:val="18"/>
+          <w:szCs w:val="18"/>
+          <w:lang w:val="en-US"/>
+        </w:rPr>
+        <w:t xml:space="preserve">  </w:t>
+      </w:r>
+      <w:r>
+        <w:rPr>
+          <w:sz w:val="18"/>
+          <w:szCs w:val="18"/>
+          <w:lang w:val="en-US"/>
+        </w:rPr>
+        <w:t xml:space="preserve">  u</w:t>
+      </w:r>
+      <w:r>
+        <w:rPr>
+          <w:sz w:val="18"/>
+          <w:szCs w:val="18"/>
+          <w:lang w:val="en-US"/>
+        </w:rPr>
+        <w:t>nless the bool is true .. show this message!</w:t>
+      </w:r>
+    </w:p>
+    <w:p>
+      <w:pPr>
+        <w:pStyle w:val="a3"/>
+        <w:rPr>
+          <w:sz w:val="18"/>
+          <w:szCs w:val="18"/>
+          <w:lang w:val="en-US"/>
+        </w:rPr>
+      </w:pPr>
+      <w:r>
+        <w:rPr>
+          <w:sz w:val="18"/>
+          <w:szCs w:val="18"/>
+          <w:lang w:val="en-US"/>
+        </w:rPr>
+        <w:t>{{/unless}}</w:t>
+      </w:r>
+    </w:p>
+    <w:p>
+      <w:pPr>
+        <w:pStyle w:val="a3"/>
+        <w:rPr>
+          <w:sz w:val="18"/>
+          <w:szCs w:val="18"/>
+          <w:lang w:val="en-US"/>
+        </w:rPr>
+      </w:pPr>
+    </w:p>
+    <w:p>
+      <w:pPr>
+        <w:pStyle w:val="a3"/>
+        <w:numPr>
+          <w:ilvl w:val="0"/>
+          <w:numId w:val="5"/>
+        </w:numPr>
+        <w:rPr>
+          <w:sz w:val="18"/>
+          <w:szCs w:val="18"/>
+          <w:lang w:val="en-US"/>
+        </w:rPr>
+      </w:pPr>
+      <w:r>
+        <w:rPr>
+          <w:sz w:val="18"/>
+          <w:szCs w:val="18"/>
+          <w:lang w:val="en-US"/>
+        </w:rPr>
+        <w:t xml:space="preserve">Each block:  gets an array of “links” </w:t>
+      </w:r>
+    </w:p>
+    <w:p>
+      <w:pPr>
+        <w:pStyle w:val="a3"/>
+        <w:numPr>
+          <w:ilvl w:val="0"/>
+          <w:numId w:val="7"/>
+        </w:numPr>
+        <w:rPr>
+          <w:sz w:val="18"/>
+          <w:szCs w:val="18"/>
+          <w:lang w:val="en-US"/>
+        </w:rPr>
+      </w:pPr>
+      <w:r>
+        <w:rPr>
+          <w:sz w:val="18"/>
+          <w:szCs w:val="18"/>
+          <w:lang w:val="en-US"/>
+        </w:rPr>
+        <w:t>!works only with arrays</w:t>
+      </w:r>
+    </w:p>
+    <w:p>
+      <w:pPr>
+        <w:pStyle w:val="a3"/>
+        <w:numPr>
+          <w:ilvl w:val="0"/>
+          <w:numId w:val="7"/>
+        </w:numPr>
+        <w:rPr>
+          <w:sz w:val="18"/>
+          <w:szCs w:val="18"/>
+          <w:lang w:val="en-US"/>
+        </w:rPr>
+      </w:pPr>
+      <w:r>
+        <w:rPr>
+          <w:sz w:val="18"/>
+          <w:szCs w:val="18"/>
+          <w:lang w:val="en-US"/>
+        </w:rPr>
+        <w:t xml:space="preserve">if the array is associative you can use </w:t>
+      </w:r>
+      <w:r>
+        <w:rPr>
+          <w:sz w:val="18"/>
+          <w:szCs w:val="18"/>
+          <w:lang w:val="en-US"/>
+        </w:rPr>
+        <w:t>{{key}}</w:t>
+      </w:r>
+      <w:r>
+        <w:rPr>
+          <w:sz w:val="18"/>
+          <w:szCs w:val="18"/>
+          <w:lang w:val="en-US"/>
+        </w:rPr>
+        <w:t xml:space="preserve"> and {{value}}</w:t>
+      </w:r>
+    </w:p>
+    <w:p>
+      <w:pPr>
+        <w:pStyle w:val="a3"/>
+        <w:numPr>
+          <w:ilvl w:val="0"/>
+          <w:numId w:val="7"/>
+        </w:numPr>
+        <w:rPr>
+          <w:sz w:val="18"/>
+          <w:szCs w:val="18"/>
+          <w:lang w:val="en-US"/>
+        </w:rPr>
+      </w:pPr>
+      <w:r>
+        <w:rPr>
+          <w:sz w:val="18"/>
+          <w:szCs w:val="18"/>
+          <w:lang w:val="en-US"/>
+        </w:rPr>
+        <w:t xml:space="preserve">if the array is </w:t>
+      </w:r>
+      <w:r>
+        <w:rPr>
+          <w:sz w:val="18"/>
+          <w:szCs w:val="18"/>
+          <w:lang w:val="en-US"/>
+        </w:rPr>
+        <w:t>Indexed</w:t>
+      </w:r>
+      <w:r>
+        <w:rPr>
+          <w:sz w:val="18"/>
+          <w:szCs w:val="18"/>
+          <w:lang w:val="en-US"/>
+        </w:rPr>
+        <w:t xml:space="preserve"> </w:t>
+      </w:r>
+      <w:r>
+        <w:rPr>
+          <w:sz w:val="18"/>
+          <w:szCs w:val="18"/>
+          <w:lang w:val="en-US"/>
+        </w:rPr>
+        <w:t xml:space="preserve">you can use {{value}} and the </w:t>
+      </w:r>
+      <w:r>
+        <w:rPr>
+          <w:sz w:val="18"/>
+          <w:szCs w:val="18"/>
+          <w:lang w:val="en-US"/>
+        </w:rPr>
+        <w:t>{{key}} will be the index assigned inside of the array</w:t>
+      </w:r>
+    </w:p>
+    <w:p>
+      <w:pPr>
+        <w:pStyle w:val="a3"/>
+        <w:numPr>
+          <w:ilvl w:val="0"/>
+          <w:numId w:val="7"/>
+        </w:numPr>
+        <w:rPr>
+          <w:sz w:val="18"/>
+          <w:szCs w:val="18"/>
+          <w:lang w:val="en-US"/>
+        </w:rPr>
+      </w:pPr>
+      <w:r>
+        <w:rPr>
+          <w:sz w:val="18"/>
+          <w:szCs w:val="18"/>
+          <w:lang w:val="en-US"/>
+        </w:rPr>
+        <w:t xml:space="preserve">{{#index}} </w:t>
+      </w:r>
+      <w:r>
+        <w:rPr>
+          <w:sz w:val="18"/>
+          <w:szCs w:val="18"/>
+          <w:lang w:val="en-US"/>
+        </w:rPr>
+        <w:t xml:space="preserve">    - </w:t>
+      </w:r>
+      <w:r>
+        <w:rPr>
+          <w:sz w:val="18"/>
+          <w:szCs w:val="18"/>
+          <w:lang w:val="en-US"/>
+        </w:rPr>
+        <w:t>will return the current iteration index starting from 0</w:t>
+      </w:r>
+    </w:p>
+    <w:p>
+      <w:pPr>
+        <w:pStyle w:val="a3"/>
+        <w:numPr>
+          <w:ilvl w:val="0"/>
+          <w:numId w:val="7"/>
+        </w:numPr>
+        <w:rPr>
+          <w:sz w:val="18"/>
+          <w:szCs w:val="18"/>
+          <w:lang w:val="en-US"/>
+        </w:rPr>
+      </w:pPr>
+      <w:r>
+        <w:rPr>
+          <w:sz w:val="18"/>
+          <w:szCs w:val="18"/>
+          <w:lang w:val="en-US"/>
+        </w:rPr>
+        <w:t>{{#number}}</w:t>
+      </w:r>
+      <w:r>
+        <w:rPr>
+          <w:sz w:val="18"/>
+          <w:szCs w:val="18"/>
+          <w:lang w:val="en-US"/>
+        </w:rPr>
+        <w:t xml:space="preserve"> - </w:t>
+      </w:r>
+      <w:r>
+        <w:rPr>
+          <w:sz w:val="18"/>
+          <w:szCs w:val="18"/>
+          <w:lang w:val="en-US"/>
+        </w:rPr>
+        <w:t xml:space="preserve"> will return the current iteration index starting from 1</w:t>
+      </w:r>
+    </w:p>
+    <w:p>
+      <w:pPr>
+        <w:pStyle w:val="a3"/>
+        <w:rPr>
+          <w:sz w:val="18"/>
+          <w:szCs w:val="18"/>
+          <w:lang w:val="en-US"/>
+        </w:rPr>
+      </w:pPr>
+      <w:r>
+        <w:rPr>
+          <w:sz w:val="18"/>
+          <w:szCs w:val="18"/>
+          <w:lang w:val="en-US"/>
+        </w:rPr>
+        <w:t xml:space="preserve">{{#each </w:t>
+      </w:r>
+      <w:r>
+        <w:rPr>
+          <w:sz w:val="18"/>
+          <w:szCs w:val="18"/>
+          <w:lang w:val="en-US"/>
+        </w:rPr>
+        <w:t>links</w:t>
+      </w:r>
       <w:r>
         <w:rPr>
           <w:sz w:val="18"/>
@@ -1094,112 +1405,66 @@
         </w:rPr>
         <w:t>}}</w:t>
       </w:r>
-      <w:r>
-        <w:rPr>
-          <w:sz w:val="18"/>
-          <w:szCs w:val="18"/>
-          <w:lang w:val="en-US"/>
-        </w:rPr>
-        <w:br/>
-      </w:r>
-      <w:r>
-        <w:rPr>
-          <w:sz w:val="18"/>
-          <w:szCs w:val="18"/>
-          <w:lang w:val="en-US"/>
-        </w:rPr>
-        <w:t xml:space="preserve"> if true do this</w:t>
-      </w:r>
-    </w:p>
-    <w:p>
-      <w:pPr>
-        <w:pStyle w:val="a3"/>
-        <w:rPr>
-          <w:sz w:val="18"/>
-          <w:szCs w:val="18"/>
-          <w:lang w:val="en-US"/>
-        </w:rPr>
-      </w:pPr>
-      <w:r>
-        <w:rPr>
-          <w:sz w:val="18"/>
-          <w:szCs w:val="18"/>
-          <w:lang w:val="en-US"/>
-        </w:rPr>
-        <w:t>{{</w:t>
-      </w:r>
-      <w:proofErr w:type="gramStart"/>
-      <w:r>
-        <w:rPr>
-          <w:sz w:val="18"/>
-          <w:szCs w:val="18"/>
-          <w:lang w:val="en-US"/>
-        </w:rPr>
-        <w:t>else</w:t>
-      </w:r>
-      <w:proofErr w:type="gramEnd"/>
-      <w:r>
-        <w:rPr>
-          <w:sz w:val="18"/>
-          <w:szCs w:val="18"/>
-          <w:lang w:val="en-US"/>
-        </w:rPr>
-        <w:t>}}</w:t>
-      </w:r>
-    </w:p>
-    <w:p>
-      <w:pPr>
-        <w:pStyle w:val="a3"/>
-        <w:rPr>
-          <w:sz w:val="18"/>
-          <w:szCs w:val="18"/>
-          <w:lang w:val="en-US"/>
-        </w:rPr>
-      </w:pPr>
-      <w:r>
-        <w:rPr>
-          <w:sz w:val="18"/>
-          <w:szCs w:val="18"/>
-          <w:lang w:val="en-US"/>
-        </w:rPr>
-        <w:t xml:space="preserve">   </w:t>
-      </w:r>
-      <w:proofErr w:type="gramStart"/>
-      <w:r>
-        <w:rPr>
-          <w:sz w:val="18"/>
-          <w:szCs w:val="18"/>
-          <w:lang w:val="en-US"/>
-        </w:rPr>
-        <w:t>else</w:t>
-      </w:r>
-      <w:proofErr w:type="gramEnd"/>
-      <w:r>
-        <w:rPr>
-          <w:sz w:val="18"/>
-          <w:szCs w:val="18"/>
-          <w:lang w:val="en-US"/>
-        </w:rPr>
-        <w:t xml:space="preserve"> do this</w:t>
-      </w:r>
-    </w:p>
-    <w:p>
-      <w:pPr>
-        <w:pStyle w:val="a3"/>
-        <w:rPr>
-          <w:sz w:val="18"/>
-          <w:szCs w:val="18"/>
-          <w:lang w:val="en-US"/>
-        </w:rPr>
-      </w:pPr>
-      <w:r>
-        <w:rPr>
-          <w:sz w:val="18"/>
-          <w:szCs w:val="18"/>
-          <w:lang w:val="en-US"/>
-        </w:rPr>
-        <w:t>{{/if}}</w:t>
-      </w:r>
+    </w:p>
+    <w:p>
+      <w:pPr>
+        <w:pStyle w:val="a3"/>
+        <w:rPr>
+          <w:sz w:val="18"/>
+          <w:szCs w:val="18"/>
+          <w:lang w:val="en-US"/>
+        </w:rPr>
+      </w:pPr>
+      <w:r>
+        <w:rPr>
+          <w:sz w:val="18"/>
+          <w:szCs w:val="18"/>
+          <w:lang w:val="en-US"/>
+        </w:rPr>
+        <w:t xml:space="preserve">    &lt;a href="{{value}}" &gt; {{key}} &lt;/a&gt;</w:t>
+      </w:r>
+    </w:p>
+    <w:p>
+      <w:pPr>
+        <w:pStyle w:val="a3"/>
+        <w:rPr>
+          <w:sz w:val="18"/>
+          <w:szCs w:val="18"/>
+          <w:lang w:val="en-US"/>
+        </w:rPr>
+      </w:pPr>
+      <w:r>
+        <w:rPr>
+          <w:sz w:val="18"/>
+          <w:szCs w:val="18"/>
+          <w:lang w:val="en-US"/>
+        </w:rPr>
+        <w:t>{{/each}}</w:t>
+      </w:r>
+    </w:p>
+    <w:p>
+      <w:pPr>
+        <w:pStyle w:val="a3"/>
+        <w:numPr>
+          <w:ilvl w:val="0"/>
+          <w:numId w:val="5"/>
+        </w:numPr>
+        <w:rPr>
+          <w:sz w:val="18"/>
+          <w:szCs w:val="18"/>
+          <w:lang w:val="en-US"/>
+        </w:rPr>
+      </w:pPr>
+    </w:p>
+    <w:p>
+      <w:pPr>
+        <w:pStyle w:val="a3"/>
+        <w:rPr>
+          <w:sz w:val="18"/>
+          <w:szCs w:val="18"/>
+          <w:lang w:val="en-US"/>
+        </w:rPr>
+      </w:pPr>
     </w:p>
     <w:p>
       <w:pPr>
@@ -1257,6 +1522,119 @@
 <file path=word/numbering.xml><?xml version="1.0" encoding="utf-8"?>
 <w:numbering xmlns:ve="http://schemas.openxmlformats.org/markup-compatibility/2006" xmlns:o="urn:schemas-microsoft-com:office:office" xmlns:r="http://schemas.openxmlformats.org/officeDocument/2006/relationships" xmlns:m="http://schemas.openxmlformats.org/officeDocument/2006/math" xmlns:v="urn:schemas-microsoft-com:vml" xmlns:wp="http://schemas.openxmlformats.org/drawingml/2006/wordprocessingDrawing" xmlns:w10="urn:schemas-microsoft-com:office:word" xmlns:w="http://schemas.openxmlformats.org/wordprocessingml/2006/main" xmlns:wne="http://schemas.microsoft.com/office/word/2006/wordml">
   <w:abstractNum w:abstractNumId="0">
+    <w:nsid w:val="01926737"/>
+    <w:multiLevelType w:val="hybridMultilevel"/>
+    <w:tmpl w:val="E808FE18"/>
+    <w:lvl w:ilvl="0" w:tplc="04020001">
+      <w:start w:val="1"/>
+      <w:numFmt w:val="bullet"/>
+      <w:lvlText w:val=""/>
+      <w:lvlJc w:val="left"/>
+      <w:pPr>
+        <w:ind w:left="1440" w:hanging="360"/>
+      </w:pPr>
+      <w:rPr>
+        <w:rFonts w:ascii="Symbol" w:hAnsi="Symbol" w:hint="default"/>
+      </w:rPr>
+    </w:lvl>
+    <w:lvl w:ilvl="1" w:tplc="04020003" w:tentative="1">
+      <w:start w:val="1"/>
+      <w:numFmt w:val="bullet"/>
+      <w:lvlText w:val="o"/>
+      <w:lvlJc w:val="left"/>
+      <w:pPr>
+        <w:ind w:left="2160" w:hanging="360"/>
+      </w:pPr>
+      <w:rPr>
+        <w:rFonts w:ascii="Courier New" w:hAnsi="Courier New" w:cs="Courier New" w:hint="default"/>
+      </w:rPr>
+    </w:lvl>
+    <w:lvl w:ilvl="2" w:tplc="04020005" w:tentative="1">
+      <w:start w:val="1"/>
+      <w:numFmt w:val="bullet"/>
+      <w:lvlText w:val=""/>
+      <w:lvlJc w:val="left"/>
+      <w:pPr>
+        <w:ind w:left="2880" w:hanging="360"/>
+      </w:pPr>
+      <w:rPr>
+        <w:rFonts w:ascii="Wingdings" w:hAnsi="Wingdings" w:hint="default"/>
+      </w:rPr>
+    </w:lvl>
+    <w:lvl w:ilvl="3" w:tplc="04020001" w:tentative="1">
+      <w:start w:val="1"/>
+      <w:numFmt w:val="bullet"/>
+      <w:lvlText w:val=""/>
+      <w:lvlJc w:val="left"/>
+      <w:pPr>
+        <w:ind w:left="3600" w:hanging="360"/>
+      </w:pPr>
+      <w:rPr>
+        <w:rFonts w:ascii="Symbol" w:hAnsi="Symbol" w:hint="default"/>
+      </w:rPr>
+    </w:lvl>
+    <w:lvl w:ilvl="4" w:tplc="04020003" w:tentative="1">
+      <w:start w:val="1"/>
+      <w:numFmt w:val="bullet"/>
+      <w:lvlText w:val="o"/>
+      <w:lvlJc w:val="left"/>
+      <w:pPr>
+        <w:ind w:left="4320" w:hanging="360"/>
+      </w:pPr>
+      <w:rPr>
+        <w:rFonts w:ascii="Courier New" w:hAnsi="Courier New" w:cs="Courier New" w:hint="default"/>
+      </w:rPr>
+    </w:lvl>
+    <w:lvl w:ilvl="5" w:tplc="04020005" w:tentative="1">
+      <w:start w:val="1"/>
+      <w:numFmt w:val="bullet"/>
+      <w:lvlText w:val=""/>
+      <w:lvlJc w:val="left"/>
+      <w:pPr>
+        <w:ind w:left="5040" w:hanging="360"/>
+      </w:pPr>
+      <w:rPr>
+        <w:rFonts w:ascii="Wingdings" w:hAnsi="Wingdings" w:hint="default"/>
+      </w:rPr>
+    </w:lvl>
+    <w:lvl w:ilvl="6" w:tplc="04020001" w:tentative="1">
+      <w:start w:val="1"/>
+      <w:numFmt w:val="bullet"/>
+      <w:lvlText w:val=""/>
+      <w:lvlJc w:val="left"/>
+      <w:pPr>
+        <w:ind w:left="5760" w:hanging="360"/>
+      </w:pPr>
+      <w:rPr>
+        <w:rFonts w:ascii="Symbol" w:hAnsi="Symbol" w:hint="default"/>
+      </w:rPr>
+    </w:lvl>
+    <w:lvl w:ilvl="7" w:tplc="04020003" w:tentative="1">
+      <w:start w:val="1"/>
+      <w:numFmt w:val="bullet"/>
+      <w:lvlText w:val="o"/>
+      <w:lvlJc w:val="left"/>
+      <w:pPr>
+        <w:ind w:left="6480" w:hanging="360"/>
+      </w:pPr>
+      <w:rPr>
+        <w:rFonts w:ascii="Courier New" w:hAnsi="Courier New" w:cs="Courier New" w:hint="default"/>
+      </w:rPr>
+    </w:lvl>
+    <w:lvl w:ilvl="8" w:tplc="04020005" w:tentative="1">
+      <w:start w:val="1"/>
+      <w:numFmt w:val="bullet"/>
+      <w:lvlText w:val=""/>
+      <w:lvlJc w:val="left"/>
+      <w:pPr>
+        <w:ind w:left="7200" w:hanging="360"/>
+      </w:pPr>
+      <w:rPr>
+        <w:rFonts w:ascii="Wingdings" w:hAnsi="Wingdings" w:hint="default"/>
+      </w:rPr>
+    </w:lvl>
+  </w:abstractNum>
+  <w:abstractNum w:abstractNumId="1">
     <w:nsid w:val="0C0541E3"/>
     <w:multiLevelType w:val="hybridMultilevel"/>
     <w:tmpl w:val="D370F35A"/>
@@ -1342,7 +1720,7 @@
       </w:pPr>
     </w:lvl>
   </w:abstractNum>
-  <w:abstractNum w:abstractNumId="1">
+  <w:abstractNum w:abstractNumId="2">
     <w:nsid w:val="0DC9005C"/>
     <w:multiLevelType w:val="hybridMultilevel"/>
     <w:tmpl w:val="CB980684"/>
@@ -1455,7 +1833,93 @@
       </w:rPr>
     </w:lvl>
   </w:abstractNum>
-  <w:abstractNum w:abstractNumId="2">
+  <w:abstractNum w:abstractNumId="3">
+    <w:nsid w:val="0F51426E"/>
+    <w:multiLevelType w:val="hybridMultilevel"/>
+    <w:tmpl w:val="94366FA6"/>
+    <w:lvl w:ilvl="0" w:tplc="0402000F">
+      <w:start w:val="1"/>
+      <w:numFmt w:val="decimal"/>
+      <w:lvlText w:val="%1."/>
+      <w:lvlJc w:val="left"/>
+      <w:pPr>
+        <w:ind w:left="1440" w:hanging="360"/>
+      </w:pPr>
+    </w:lvl>
+    <w:lvl w:ilvl="1" w:tplc="04020019" w:tentative="1">
+      <w:start w:val="1"/>
+      <w:numFmt w:val="lowerLetter"/>
+      <w:lvlText w:val="%2."/>
+      <w:lvlJc w:val="left"/>
+      <w:pPr>
+        <w:ind w:left="2160" w:hanging="360"/>
+      </w:pPr>
+    </w:lvl>
+    <w:lvl w:ilvl="2" w:tplc="0402001B" w:tentative="1">
+      <w:start w:val="1"/>
+      <w:numFmt w:val="lowerRoman"/>
+      <w:lvlText w:val="%3."/>
+      <w:lvlJc w:val="right"/>
+      <w:pPr>
+        <w:ind w:left="2880" w:hanging="180"/>
+      </w:pPr>
+    </w:lvl>
+    <w:lvl w:ilvl="3" w:tplc="0402000F" w:tentative="1">
+      <w:start w:val="1"/>
+      <w:numFmt w:val="decimal"/>
+      <w:lvlText w:val="%4."/>
+      <w:lvlJc w:val="left"/>
+      <w:pPr>
+        <w:ind w:left="3600" w:hanging="360"/>
+      </w:pPr>
+    </w:lvl>
+    <w:lvl w:ilvl="4" w:tplc="04020019" w:tentative="1">
+      <w:start w:val="1"/>
+      <w:numFmt w:val="lowerLetter"/>
+      <w:lvlText w:val="%5."/>
+      <w:lvlJc w:val="left"/>
+      <w:pPr>
+        <w:ind w:left="4320" w:hanging="360"/>
+      </w:pPr>
+    </w:lvl>
+    <w:lvl w:ilvl="5" w:tplc="0402001B" w:tentative="1">
+      <w:start w:val="1"/>
+      <w:numFmt w:val="lowerRoman"/>
+      <w:lvlText w:val="%6."/>
+      <w:lvlJc w:val="right"/>
+      <w:pPr>
+        <w:ind w:left="5040" w:hanging="180"/>
+      </w:pPr>
+    </w:lvl>
+    <w:lvl w:ilvl="6" w:tplc="0402000F" w:tentative="1">
+      <w:start w:val="1"/>
+      <w:numFmt w:val="decimal"/>
+      <w:lvlText w:val="%7."/>
+      <w:lvlJc w:val="left"/>
+      <w:pPr>
+        <w:ind w:left="5760" w:hanging="360"/>
+      </w:pPr>
+    </w:lvl>
+    <w:lvl w:ilvl="7" w:tplc="04020019" w:tentative="1">
+      <w:start w:val="1"/>
+      <w:numFmt w:val="lowerLetter"/>
+      <w:lvlText w:val="%8."/>
+      <w:lvlJc w:val="left"/>
+      <w:pPr>
+        <w:ind w:left="6480" w:hanging="360"/>
+      </w:pPr>
+    </w:lvl>
+    <w:lvl w:ilvl="8" w:tplc="0402001B" w:tentative="1">
+      <w:start w:val="1"/>
+      <w:numFmt w:val="lowerRoman"/>
+      <w:lvlText w:val="%9."/>
+      <w:lvlJc w:val="right"/>
+      <w:pPr>
+        <w:ind w:left="7200" w:hanging="180"/>
+      </w:pPr>
+    </w:lvl>
+  </w:abstractNum>
+  <w:abstractNum w:abstractNumId="4">
     <w:nsid w:val="2D740877"/>
     <w:multiLevelType w:val="hybridMultilevel"/>
     <w:tmpl w:val="D688BB12"/>
@@ -1568,7 +2032,7 @@
       </w:rPr>
     </w:lvl>
   </w:abstractNum>
-  <w:abstractNum w:abstractNumId="3">
+  <w:abstractNum w:abstractNumId="5">
     <w:nsid w:val="345B4E43"/>
     <w:multiLevelType w:val="hybridMultilevel"/>
     <w:tmpl w:val="68004C08"/>
@@ -1654,7 +2118,7 @@
       </w:pPr>
     </w:lvl>
   </w:abstractNum>
-  <w:abstractNum w:abstractNumId="4">
+  <w:abstractNum w:abstractNumId="6">
     <w:nsid w:val="70413D4F"/>
     <w:multiLevelType w:val="hybridMultilevel"/>
     <w:tmpl w:val="74BA82B2"/>
@@ -1768,19 +2232,25 @@
     </w:lvl>
   </w:abstractNum>
   <w:num w:numId="1">
+    <w:abstractNumId w:val="4"/>
+  </w:num>
+  <w:num w:numId="2">
     <w:abstractNumId w:val="2"/>
   </w:num>
-  <w:num w:numId="2">
+  <w:num w:numId="3">
     <w:abstractNumId w:val="1"/>
   </w:num>
-  <w:num w:numId="3">
-    <w:abstractNumId w:val="0"/>
-  </w:num>
   <w:num w:numId="4">
-    <w:abstractNumId w:val="4"/>
+    <w:abstractNumId w:val="6"/>
   </w:num>
   <w:num w:numId="5">
+    <w:abstractNumId w:val="5"/>
+  </w:num>
+  <w:num w:numId="6">
     <w:abstractNumId w:val="3"/>
+  </w:num>
+  <w:num w:numId="7">
+    <w:abstractNumId w:val="0"/>
   </w:num>
 </w:numbering>
 </file>
@@ -2269,4 +2739,16 @@
   <a:objectDefaults/>
   <a:extraClrSchemeLst/>
 </a:theme>
+</file>
+
+<file path=customXml/item1.xml><?xml version="1.0" encoding="utf-8"?>
+<b:Sources xmlns:b="http://schemas.openxmlformats.org/officeDocument/2006/bibliography" xmlns="http://schemas.openxmlformats.org/officeDocument/2006/bibliography" SelectedStyle="\APA.XSL" StyleName="APA"/>
+</file>
+
+<file path=customXml/itemProps1.xml><?xml version="1.0" encoding="utf-8"?>
+<ds:datastoreItem xmlns:ds="http://schemas.openxmlformats.org/officeDocument/2006/customXml" ds:itemID="{E2BE2FAE-969F-41EF-A91A-4106A9AF4197}">
+  <ds:schemaRefs>
+    <ds:schemaRef ds:uri="http://schemas.openxmlformats.org/officeDocument/2006/bibliography"/>
+  </ds:schemaRefs>
+</ds:datastoreItem>
 </file>
</xml_diff>

<commit_message>
Added: Templating ..   Each block can now display value as an array .. that means you can access the values of the {{value}} if you use {{value[0]}} for indexed arrays and {{value["key"]}} for associative arrays
</commit_message>
<xml_diff>
--- a/Docs/TemplateGuidelines.docx
+++ b/Docs/TemplateGuidelines.docx
@@ -6,29 +6,39 @@
       <w:pPr>
         <w:jc w:val="center"/>
         <w:rPr>
-          <w:lang w:val="en-US"/>
-        </w:rPr>
-      </w:pPr>
-      <w:r>
-        <w:rPr>
+          <w:sz w:val="16"/>
+          <w:szCs w:val="16"/>
+          <w:lang w:val="en-US"/>
+        </w:rPr>
+      </w:pPr>
+      <w:r>
+        <w:rPr>
+          <w:sz w:val="16"/>
+          <w:szCs w:val="16"/>
           <w:lang w:val="en-US"/>
         </w:rPr>
         <w:t xml:space="preserve">Custom </w:t>
       </w:r>
       <w:r>
         <w:rPr>
+          <w:sz w:val="16"/>
+          <w:szCs w:val="16"/>
           <w:lang w:val="en-US"/>
         </w:rPr>
         <w:t xml:space="preserve">Template </w:t>
       </w:r>
       <w:r>
         <w:rPr>
+          <w:sz w:val="16"/>
+          <w:szCs w:val="16"/>
           <w:lang w:val="en-US"/>
         </w:rPr>
         <w:t>system guidelines</w:t>
       </w:r>
       <w:r>
         <w:rPr>
+          <w:sz w:val="16"/>
+          <w:szCs w:val="16"/>
           <w:lang w:val="en-US"/>
         </w:rPr>
         <w:br/>
@@ -57,15 +67,15 @@
     <w:p>
       <w:pPr>
         <w:rPr>
-          <w:sz w:val="20"/>
-          <w:szCs w:val="20"/>
-          <w:lang w:val="en-US"/>
-        </w:rPr>
-      </w:pPr>
-      <w:r>
-        <w:rPr>
-          <w:sz w:val="20"/>
-          <w:szCs w:val="20"/>
+          <w:sz w:val="16"/>
+          <w:szCs w:val="16"/>
+          <w:lang w:val="en-US"/>
+        </w:rPr>
+      </w:pPr>
+      <w:r>
+        <w:rPr>
+          <w:sz w:val="16"/>
+          <w:szCs w:val="16"/>
           <w:lang w:val="en-US"/>
         </w:rPr>
         <w:t xml:space="preserve">If you want to load View from your controller you have to call </w:t>
@@ -73,47 +83,11 @@
       <w:r>
         <w:rPr>
           <w:b/>
-          <w:sz w:val="20"/>
-          <w:szCs w:val="20"/>
-          <w:lang w:val="en-US"/>
-        </w:rPr>
-        <w:t>new View (“</w:t>
-      </w:r>
-      <w:r>
-        <w:rPr>
-          <w:b/>
-          <w:sz w:val="20"/>
-          <w:szCs w:val="20"/>
-          <w:lang w:val="en-US"/>
-        </w:rPr>
-        <w:t>viewN</w:t>
-      </w:r>
-      <w:r>
-        <w:rPr>
-          <w:b/>
-          <w:sz w:val="20"/>
-          <w:szCs w:val="20"/>
-          <w:lang w:val="en-US"/>
-        </w:rPr>
-        <w:t>ame”, array of variables</w:t>
-      </w:r>
-      <w:r>
-        <w:rPr>
-          <w:b/>
-          <w:sz w:val="20"/>
-          <w:szCs w:val="20"/>
-          <w:lang w:val="en-US"/>
-        </w:rPr>
-        <w:t>,layout(optional)</w:t>
-      </w:r>
-      <w:r>
-        <w:rPr>
-          <w:b/>
-          <w:sz w:val="20"/>
-          <w:szCs w:val="20"/>
-          <w:lang w:val="en-US"/>
-        </w:rPr>
-        <w:t>);</w:t>
+          <w:sz w:val="16"/>
+          <w:szCs w:val="16"/>
+          <w:lang w:val="en-US"/>
+        </w:rPr>
+        <w:t>new View (“viewName”, array of variables,layout(optional));</w:t>
       </w:r>
     </w:p>
     <w:p>
@@ -124,15 +98,15 @@
           <w:numId w:val="2"/>
         </w:numPr>
         <w:rPr>
-          <w:sz w:val="20"/>
-          <w:szCs w:val="20"/>
-          <w:lang w:val="en-US"/>
-        </w:rPr>
-      </w:pPr>
-      <w:r>
-        <w:rPr>
-          <w:sz w:val="20"/>
-          <w:szCs w:val="20"/>
+          <w:sz w:val="16"/>
+          <w:szCs w:val="16"/>
+          <w:lang w:val="en-US"/>
+        </w:rPr>
+      </w:pPr>
+      <w:r>
+        <w:rPr>
+          <w:sz w:val="16"/>
+          <w:szCs w:val="16"/>
           <w:lang w:val="en-US"/>
         </w:rPr>
         <w:t xml:space="preserve">First parameter is the name of the view.. that means that the engine will search for  </w:t>
@@ -140,8 +114,8 @@
       <w:r>
         <w:rPr>
           <w:b/>
-          <w:sz w:val="20"/>
-          <w:szCs w:val="20"/>
+          <w:sz w:val="16"/>
+          <w:szCs w:val="16"/>
           <w:lang w:val="en-US"/>
         </w:rPr>
         <w:t>viewNameView.</w:t>
@@ -149,8 +123,8 @@
       <w:r>
         <w:rPr>
           <w:b/>
-          <w:sz w:val="20"/>
-          <w:szCs w:val="20"/>
+          <w:sz w:val="16"/>
+          <w:szCs w:val="16"/>
           <w:lang w:val="en-US"/>
         </w:rPr>
         <w:t>phtml</w:t>
@@ -158,16 +132,16 @@
       <w:r>
         <w:rPr>
           <w:b/>
-          <w:sz w:val="20"/>
-          <w:szCs w:val="20"/>
+          <w:sz w:val="16"/>
+          <w:szCs w:val="16"/>
           <w:lang w:val="en-US"/>
         </w:rPr>
         <w:t xml:space="preserve"> </w:t>
       </w:r>
       <w:r>
         <w:rPr>
-          <w:sz w:val="20"/>
-          <w:szCs w:val="20"/>
+          <w:sz w:val="16"/>
+          <w:szCs w:val="16"/>
           <w:lang w:val="en-US"/>
         </w:rPr>
         <w:t xml:space="preserve">Inside the </w:t>
@@ -175,64 +149,40 @@
       <w:r>
         <w:rPr>
           <w:b/>
-          <w:sz w:val="20"/>
-          <w:szCs w:val="20"/>
+          <w:sz w:val="16"/>
+          <w:szCs w:val="16"/>
           <w:lang w:val="en-US"/>
         </w:rPr>
         <w:t>Views</w:t>
       </w:r>
       <w:r>
         <w:rPr>
-          <w:sz w:val="20"/>
-          <w:szCs w:val="20"/>
-          <w:lang w:val="en-US"/>
-        </w:rPr>
-        <w:t xml:space="preserve"> </w:t>
-      </w:r>
-      <w:r>
-        <w:rPr>
-          <w:sz w:val="20"/>
-          <w:szCs w:val="20"/>
-          <w:lang w:val="en-US"/>
-        </w:rPr>
-        <w:t>f</w:t>
-      </w:r>
-      <w:r>
-        <w:rPr>
-          <w:sz w:val="20"/>
-          <w:szCs w:val="20"/>
-          <w:lang w:val="en-US"/>
-        </w:rPr>
-        <w:t>older</w:t>
-      </w:r>
-      <w:r>
-        <w:rPr>
-          <w:sz w:val="20"/>
-          <w:szCs w:val="20"/>
-          <w:lang w:val="en-US"/>
-        </w:rPr>
-        <w:t>.</w:t>
-      </w:r>
-      <w:r>
-        <w:rPr>
-          <w:sz w:val="20"/>
-          <w:szCs w:val="20"/>
+          <w:sz w:val="16"/>
+          <w:szCs w:val="16"/>
+          <w:lang w:val="en-US"/>
+        </w:rPr>
+        <w:t xml:space="preserve"> folder.</w:t>
+      </w:r>
+      <w:r>
+        <w:rPr>
+          <w:sz w:val="16"/>
+          <w:szCs w:val="16"/>
           <w:lang w:val="en-US"/>
         </w:rPr>
         <w:t xml:space="preserve">(Case </w:t>
       </w:r>
       <w:r>
         <w:rPr>
-          <w:sz w:val="20"/>
-          <w:szCs w:val="20"/>
+          <w:sz w:val="16"/>
+          <w:szCs w:val="16"/>
           <w:lang w:val="en-US"/>
         </w:rPr>
         <w:t>insensitive</w:t>
       </w:r>
       <w:r>
         <w:rPr>
-          <w:sz w:val="20"/>
-          <w:szCs w:val="20"/>
+          <w:sz w:val="16"/>
+          <w:szCs w:val="16"/>
           <w:lang w:val="en-US"/>
         </w:rPr>
         <w:t>)</w:t>
@@ -246,23 +196,23 @@
           <w:numId w:val="2"/>
         </w:numPr>
         <w:rPr>
-          <w:sz w:val="20"/>
-          <w:szCs w:val="20"/>
-          <w:lang w:val="en-US"/>
-        </w:rPr>
-      </w:pPr>
-      <w:r>
-        <w:rPr>
-          <w:sz w:val="20"/>
-          <w:szCs w:val="20"/>
+          <w:sz w:val="16"/>
+          <w:szCs w:val="16"/>
+          <w:lang w:val="en-US"/>
+        </w:rPr>
+      </w:pPr>
+      <w:r>
+        <w:rPr>
+          <w:sz w:val="16"/>
+          <w:szCs w:val="16"/>
           <w:lang w:val="en-US"/>
         </w:rPr>
         <w:t>Second Parameter is array of variables that will be send to the Layout.</w:t>
       </w:r>
       <w:r>
         <w:rPr>
-          <w:sz w:val="20"/>
-          <w:szCs w:val="20"/>
+          <w:sz w:val="16"/>
+          <w:szCs w:val="16"/>
           <w:lang w:val="en-US"/>
         </w:rPr>
         <w:t xml:space="preserve"> </w:t>
@@ -272,95 +222,87 @@
       <w:pPr>
         <w:pStyle w:val="a3"/>
         <w:rPr>
-          <w:sz w:val="20"/>
-          <w:szCs w:val="20"/>
-          <w:lang w:val="en-US"/>
-        </w:rPr>
-      </w:pPr>
-      <w:r>
-        <w:rPr>
-          <w:sz w:val="20"/>
-          <w:szCs w:val="20"/>
+          <w:sz w:val="16"/>
+          <w:szCs w:val="16"/>
+          <w:lang w:val="en-US"/>
+        </w:rPr>
+      </w:pPr>
+      <w:r>
+        <w:rPr>
+          <w:sz w:val="16"/>
+          <w:szCs w:val="16"/>
           <w:lang w:val="en-US"/>
         </w:rPr>
         <w:t>Array(“</w:t>
       </w:r>
       <w:r>
         <w:rPr>
-          <w:sz w:val="18"/>
-          <w:szCs w:val="18"/>
+          <w:sz w:val="16"/>
+          <w:szCs w:val="16"/>
           <w:lang w:val="en-US"/>
         </w:rPr>
         <w:t>VariableName</w:t>
       </w:r>
       <w:r>
         <w:rPr>
-          <w:sz w:val="20"/>
-          <w:szCs w:val="20"/>
+          <w:sz w:val="16"/>
+          <w:szCs w:val="16"/>
           <w:lang w:val="en-US"/>
         </w:rPr>
         <w:t>” =&gt;</w:t>
       </w:r>
       <w:r>
         <w:rPr>
-          <w:sz w:val="20"/>
-          <w:szCs w:val="20"/>
+          <w:sz w:val="16"/>
+          <w:szCs w:val="16"/>
           <w:lang w:val="en-US"/>
         </w:rPr>
         <w:t xml:space="preserve"> “</w:t>
       </w:r>
       <w:r>
         <w:rPr>
-          <w:sz w:val="18"/>
-          <w:szCs w:val="18"/>
-          <w:lang w:val="en-US"/>
-        </w:rPr>
-        <w:t>Variable</w:t>
-      </w:r>
-      <w:r>
-        <w:rPr>
-          <w:sz w:val="18"/>
-          <w:szCs w:val="18"/>
-          <w:lang w:val="en-US"/>
-        </w:rPr>
-        <w:t>Value</w:t>
-      </w:r>
-      <w:r>
-        <w:rPr>
-          <w:sz w:val="20"/>
-          <w:szCs w:val="20"/>
+          <w:sz w:val="16"/>
+          <w:szCs w:val="16"/>
+          <w:lang w:val="en-US"/>
+        </w:rPr>
+        <w:t>VariableValue</w:t>
+      </w:r>
+      <w:r>
+        <w:rPr>
+          <w:sz w:val="16"/>
+          <w:szCs w:val="16"/>
           <w:lang w:val="en-US"/>
         </w:rPr>
         <w:t>”</w:t>
       </w:r>
       <w:r>
         <w:rPr>
-          <w:sz w:val="20"/>
-          <w:szCs w:val="20"/>
+          <w:sz w:val="16"/>
+          <w:szCs w:val="16"/>
           <w:lang w:val="en-US"/>
         </w:rPr>
         <w:t>)</w:t>
       </w:r>
       <w:r>
         <w:rPr>
-          <w:sz w:val="20"/>
-          <w:szCs w:val="20"/>
+          <w:sz w:val="16"/>
+          <w:szCs w:val="16"/>
           <w:lang w:val="en-US"/>
         </w:rPr>
         <w:t xml:space="preserve">.(Case </w:t>
       </w:r>
       <w:r>
         <w:rPr>
-          <w:sz w:val="20"/>
-          <w:szCs w:val="20"/>
+          <w:sz w:val="16"/>
+          <w:szCs w:val="16"/>
           <w:lang w:val="en-US"/>
         </w:rPr>
         <w:t>insensitive</w:t>
       </w:r>
       <w:r>
         <w:rPr>
-          <w:sz w:val="20"/>
-          <w:szCs w:val="20"/>
+          <w:sz w:val="16"/>
+          <w:szCs w:val="16"/>
           <w:lang w:val="en-US"/>
         </w:rPr>
         <w:t>);</w:t>
@@ -374,23 +316,23 @@
           <w:numId w:val="2"/>
         </w:numPr>
         <w:rPr>
-          <w:sz w:val="20"/>
-          <w:szCs w:val="20"/>
-          <w:lang w:val="en-US"/>
-        </w:rPr>
-      </w:pPr>
-      <w:r>
-        <w:rPr>
-          <w:sz w:val="20"/>
-          <w:szCs w:val="20"/>
+          <w:sz w:val="16"/>
+          <w:szCs w:val="16"/>
+          <w:lang w:val="en-US"/>
+        </w:rPr>
+      </w:pPr>
+      <w:r>
+        <w:rPr>
+          <w:sz w:val="16"/>
+          <w:szCs w:val="16"/>
           <w:lang w:val="en-US"/>
         </w:rPr>
         <w:t>Third Parameter (Optional) is the layout to be loaded</w:t>
       </w:r>
       <w:r>
         <w:rPr>
-          <w:sz w:val="20"/>
-          <w:szCs w:val="20"/>
+          <w:sz w:val="16"/>
+          <w:szCs w:val="16"/>
           <w:lang w:val="en-US"/>
         </w:rPr>
         <w:t xml:space="preserve"> and have to be present in the </w:t>
@@ -398,56 +340,56 @@
       <w:r>
         <w:rPr>
           <w:b/>
-          <w:sz w:val="20"/>
-          <w:szCs w:val="20"/>
+          <w:sz w:val="16"/>
+          <w:szCs w:val="16"/>
           <w:lang w:val="en-US"/>
         </w:rPr>
         <w:t>Views</w:t>
       </w:r>
       <w:r>
         <w:rPr>
-          <w:sz w:val="20"/>
-          <w:szCs w:val="20"/>
+          <w:sz w:val="16"/>
+          <w:szCs w:val="16"/>
           <w:lang w:val="en-US"/>
         </w:rPr>
         <w:t xml:space="preserve"> folder </w:t>
       </w:r>
       <w:r>
         <w:rPr>
-          <w:sz w:val="20"/>
-          <w:szCs w:val="20"/>
+          <w:sz w:val="16"/>
+          <w:szCs w:val="16"/>
           <w:lang w:val="en-US"/>
         </w:rPr>
         <w:t xml:space="preserve">.. Default </w:t>
       </w:r>
       <w:r>
         <w:rPr>
-          <w:sz w:val="20"/>
-          <w:szCs w:val="20"/>
+          <w:sz w:val="16"/>
+          <w:szCs w:val="16"/>
           <w:lang w:val="en-US"/>
         </w:rPr>
         <w:t>is layout.</w:t>
       </w:r>
       <w:r>
         <w:rPr>
-          <w:sz w:val="20"/>
-          <w:szCs w:val="20"/>
+          <w:sz w:val="16"/>
+          <w:szCs w:val="16"/>
           <w:lang w:val="en-US"/>
         </w:rPr>
         <w:t>phtml</w:t>
       </w:r>
       <w:r>
         <w:rPr>
-          <w:sz w:val="20"/>
-          <w:szCs w:val="20"/>
+          <w:sz w:val="16"/>
+          <w:szCs w:val="16"/>
           <w:lang w:val="en-US"/>
         </w:rPr>
         <w:t>.</w:t>
       </w:r>
       <w:r>
         <w:rPr>
-          <w:sz w:val="20"/>
-          <w:szCs w:val="20"/>
+          <w:sz w:val="16"/>
+          <w:szCs w:val="16"/>
           <w:lang w:val="en-US"/>
         </w:rPr>
         <w:t>(Case Sensitive)</w:t>
@@ -456,15 +398,15 @@
     <w:p>
       <w:pPr>
         <w:rPr>
-          <w:sz w:val="20"/>
-          <w:szCs w:val="20"/>
-          <w:lang w:val="en-US"/>
-        </w:rPr>
-      </w:pPr>
-      <w:r>
-        <w:rPr>
-          <w:sz w:val="20"/>
-          <w:szCs w:val="20"/>
+          <w:sz w:val="16"/>
+          <w:szCs w:val="16"/>
+          <w:lang w:val="en-US"/>
+        </w:rPr>
+      </w:pPr>
+      <w:r>
+        <w:rPr>
+          <w:sz w:val="16"/>
+          <w:szCs w:val="16"/>
           <w:lang w:val="en-US"/>
         </w:rPr>
         <w:t>Inside the Layout:</w:t>
@@ -478,106 +420,152 @@
           <w:numId w:val="5"/>
         </w:numPr>
         <w:rPr>
-          <w:sz w:val="18"/>
-          <w:szCs w:val="18"/>
-          <w:lang w:val="en-US"/>
-        </w:rPr>
-      </w:pPr>
-      <w:r>
-        <w:rPr>
-          <w:sz w:val="18"/>
-          <w:szCs w:val="18"/>
+          <w:sz w:val="16"/>
+          <w:szCs w:val="16"/>
+          <w:lang w:val="en-US"/>
+        </w:rPr>
+      </w:pPr>
+      <w:r>
+        <w:rPr>
+          <w:sz w:val="16"/>
+          <w:szCs w:val="16"/>
           <w:lang w:val="en-US"/>
         </w:rPr>
         <w:t>If you want to display variable</w:t>
       </w:r>
       <w:r>
         <w:rPr>
-          <w:sz w:val="18"/>
-          <w:szCs w:val="18"/>
-          <w:lang w:val="en-US"/>
-        </w:rPr>
-        <w:t xml:space="preserve"> (</w:t>
-      </w:r>
-      <w:r>
-        <w:rPr>
-          <w:sz w:val="18"/>
-          <w:szCs w:val="18"/>
-          <w:lang w:val="en-US"/>
-        </w:rPr>
-        <w:t>VariableName</w:t>
-      </w:r>
-      <w:r>
-        <w:rPr>
-          <w:sz w:val="18"/>
-          <w:szCs w:val="18"/>
-          <w:lang w:val="en-US"/>
-        </w:rPr>
-        <w:t>)</w:t>
-      </w:r>
-      <w:r>
-        <w:rPr>
-          <w:sz w:val="18"/>
-          <w:szCs w:val="18"/>
+          <w:sz w:val="16"/>
+          <w:szCs w:val="16"/>
+          <w:lang w:val="en-US"/>
+        </w:rPr>
+        <w:t xml:space="preserve"> (VariableName)</w:t>
+      </w:r>
+      <w:r>
+        <w:rPr>
+          <w:sz w:val="16"/>
+          <w:szCs w:val="16"/>
           <w:lang w:val="en-US"/>
         </w:rPr>
         <w:t xml:space="preserve"> that you set inside the variable array, you can do that by using {#VariableName} tag</w:t>
       </w:r>
       <w:r>
         <w:rPr>
-          <w:sz w:val="18"/>
-          <w:szCs w:val="18"/>
+          <w:sz w:val="16"/>
+          <w:szCs w:val="16"/>
           <w:lang w:val="en-US"/>
         </w:rPr>
         <w:t xml:space="preserve"> </w:t>
       </w:r>
       <w:r>
         <w:rPr>
-          <w:sz w:val="18"/>
-          <w:szCs w:val="18"/>
+          <w:sz w:val="16"/>
+          <w:szCs w:val="16"/>
           <w:lang w:val="en-US"/>
         </w:rPr>
         <w:t>which</w:t>
       </w:r>
       <w:r>
         <w:rPr>
-          <w:sz w:val="18"/>
-          <w:szCs w:val="18"/>
-          <w:lang w:val="en-US"/>
-        </w:rPr>
-        <w:t xml:space="preserve"> will display its value (</w:t>
-      </w:r>
-      <w:r>
-        <w:rPr>
-          <w:sz w:val="18"/>
-          <w:szCs w:val="18"/>
-          <w:lang w:val="en-US"/>
-        </w:rPr>
-        <w:t>Variable</w:t>
-      </w:r>
-      <w:r>
-        <w:rPr>
-          <w:sz w:val="18"/>
-          <w:szCs w:val="18"/>
-          <w:lang w:val="en-US"/>
-        </w:rPr>
-        <w:t>Value)</w:t>
-      </w:r>
-      <w:r>
-        <w:rPr>
-          <w:sz w:val="18"/>
-          <w:szCs w:val="18"/>
+          <w:sz w:val="16"/>
+          <w:szCs w:val="16"/>
+          <w:lang w:val="en-US"/>
+        </w:rPr>
+        <w:t xml:space="preserve"> will display its value (VariableValue)</w:t>
+      </w:r>
+      <w:r>
+        <w:rPr>
+          <w:sz w:val="16"/>
+          <w:szCs w:val="16"/>
           <w:lang w:val="en-US"/>
         </w:rPr>
         <w:t>.</w:t>
       </w:r>
       <w:r>
         <w:rPr>
-          <w:sz w:val="18"/>
-          <w:szCs w:val="18"/>
+          <w:sz w:val="16"/>
+          <w:szCs w:val="16"/>
           <w:lang w:val="en-US"/>
         </w:rPr>
         <w:t xml:space="preserve"> </w:t>
+      </w:r>
+    </w:p>
+    <w:p>
+      <w:pPr>
+        <w:pStyle w:val="a3"/>
+        <w:rPr>
+          <w:sz w:val="16"/>
+          <w:szCs w:val="16"/>
+          <w:lang w:val="en-US"/>
+        </w:rPr>
+      </w:pPr>
+      <w:r>
+        <w:rPr>
+          <w:sz w:val="16"/>
+          <w:szCs w:val="16"/>
+          <w:lang w:val="en-US"/>
+        </w:rPr>
+        <w:t>If you want to display an array value as variable you can use :</w:t>
+      </w:r>
+    </w:p>
+    <w:p>
+      <w:pPr>
+        <w:pStyle w:val="a3"/>
+        <w:numPr>
+          <w:ilvl w:val="0"/>
+          <w:numId w:val="8"/>
+        </w:numPr>
+        <w:rPr>
+          <w:sz w:val="16"/>
+          <w:szCs w:val="16"/>
+          <w:lang w:val="en-US"/>
+        </w:rPr>
+      </w:pPr>
+      <w:r>
+        <w:rPr>
+          <w:sz w:val="16"/>
+          <w:szCs w:val="16"/>
+          <w:lang w:val="en-US"/>
+        </w:rPr>
+        <w:t xml:space="preserve">{VariableValue [0]} </w:t>
+      </w:r>
+      <w:r>
+        <w:rPr>
+          <w:sz w:val="16"/>
+          <w:szCs w:val="16"/>
+          <w:lang w:val="en-US"/>
+        </w:rPr>
+        <w:t xml:space="preserve"> for indexed array</w:t>
+      </w:r>
+    </w:p>
+    <w:p>
+      <w:pPr>
+        <w:pStyle w:val="a3"/>
+        <w:numPr>
+          <w:ilvl w:val="0"/>
+          <w:numId w:val="8"/>
+        </w:numPr>
+        <w:rPr>
+          <w:sz w:val="16"/>
+          <w:szCs w:val="16"/>
+          <w:lang w:val="en-US"/>
+        </w:rPr>
+      </w:pPr>
+      <w:r>
+        <w:rPr>
+          <w:sz w:val="16"/>
+          <w:szCs w:val="16"/>
+          <w:lang w:val="en-US"/>
+        </w:rPr>
+        <w:t>{VariableValue ["keyOfThisArray"]}</w:t>
+      </w:r>
+      <w:r>
+        <w:rPr>
+          <w:sz w:val="16"/>
+          <w:szCs w:val="16"/>
+          <w:lang w:val="en-US"/>
+        </w:rPr>
+        <w:t xml:space="preserve"> for associative array </w:t>
       </w:r>
     </w:p>
     <w:p>
@@ -588,31 +576,31 @@
           <w:numId w:val="5"/>
         </w:numPr>
         <w:rPr>
-          <w:sz w:val="18"/>
-          <w:szCs w:val="18"/>
-          <w:lang w:val="en-US"/>
-        </w:rPr>
-      </w:pPr>
-      <w:r>
-        <w:rPr>
-          <w:sz w:val="18"/>
-          <w:szCs w:val="18"/>
+          <w:sz w:val="16"/>
+          <w:szCs w:val="16"/>
+          <w:lang w:val="en-US"/>
+        </w:rPr>
+      </w:pPr>
+      <w:r>
+        <w:rPr>
+          <w:sz w:val="16"/>
+          <w:szCs w:val="16"/>
           <w:lang w:val="en-US"/>
         </w:rPr>
         <w:t xml:space="preserve">If </w:t>
       </w:r>
       <w:r>
         <w:rPr>
-          <w:sz w:val="18"/>
-          <w:szCs w:val="18"/>
+          <w:sz w:val="16"/>
+          <w:szCs w:val="16"/>
           <w:lang w:val="en-US"/>
         </w:rPr>
         <w:t xml:space="preserve">you want to display the </w:t>
       </w:r>
       <w:r>
         <w:rPr>
-          <w:sz w:val="18"/>
-          <w:szCs w:val="18"/>
+          <w:sz w:val="16"/>
+          <w:szCs w:val="16"/>
           <w:lang w:val="en-US"/>
         </w:rPr>
         <w:t>view(</w:t>
@@ -620,110 +608,75 @@
       <w:r>
         <w:rPr>
           <w:b/>
-          <w:sz w:val="20"/>
-          <w:szCs w:val="20"/>
-          <w:lang w:val="en-US"/>
-        </w:rPr>
-        <w:t>viewN</w:t>
+          <w:sz w:val="16"/>
+          <w:szCs w:val="16"/>
+          <w:lang w:val="en-US"/>
+        </w:rPr>
+        <w:t>viewName</w:t>
+      </w:r>
+      <w:r>
+        <w:rPr>
+          <w:sz w:val="16"/>
+          <w:szCs w:val="16"/>
+          <w:lang w:val="en-US"/>
+        </w:rPr>
+        <w:t>)</w:t>
+      </w:r>
+      <w:r>
+        <w:rPr>
+          <w:sz w:val="16"/>
+          <w:szCs w:val="16"/>
+          <w:lang w:val="en-US"/>
+        </w:rPr>
+        <w:t xml:space="preserve"> that was given you can use {%body%}</w:t>
+      </w:r>
+      <w:r>
+        <w:rPr>
+          <w:sz w:val="16"/>
+          <w:szCs w:val="16"/>
+          <w:lang w:val="en-US"/>
+        </w:rPr>
+        <w:t xml:space="preserve"> tag, which</w:t>
+      </w:r>
+      <w:r>
+        <w:rPr>
+          <w:sz w:val="16"/>
+          <w:szCs w:val="16"/>
+          <w:lang w:val="en-US"/>
+        </w:rPr>
+        <w:t xml:space="preserve"> will load </w:t>
       </w:r>
       <w:r>
         <w:rPr>
           <w:b/>
-          <w:sz w:val="20"/>
-          <w:szCs w:val="20"/>
-          <w:lang w:val="en-US"/>
-        </w:rPr>
-        <w:t>ame</w:t>
-      </w:r>
-      <w:r>
-        <w:rPr>
-          <w:sz w:val="18"/>
-          <w:szCs w:val="18"/>
-          <w:lang w:val="en-US"/>
-        </w:rPr>
-        <w:t>)</w:t>
-      </w:r>
-      <w:r>
-        <w:rPr>
-          <w:sz w:val="18"/>
-          <w:szCs w:val="18"/>
-          <w:lang w:val="en-US"/>
-        </w:rPr>
-        <w:t xml:space="preserve"> that was given you can use </w:t>
-      </w:r>
-      <w:r>
-        <w:rPr>
-          <w:sz w:val="18"/>
-          <w:szCs w:val="18"/>
-          <w:lang w:val="en-US"/>
-        </w:rPr>
-        <w:t>{%body%}</w:t>
-      </w:r>
-      <w:r>
-        <w:rPr>
-          <w:sz w:val="18"/>
-          <w:szCs w:val="18"/>
-          <w:lang w:val="en-US"/>
-        </w:rPr>
-        <w:t xml:space="preserve"> tag, which</w:t>
-      </w:r>
-      <w:r>
-        <w:rPr>
-          <w:sz w:val="18"/>
-          <w:szCs w:val="18"/>
-          <w:lang w:val="en-US"/>
-        </w:rPr>
-        <w:t xml:space="preserve"> will load </w:t>
+          <w:sz w:val="16"/>
+          <w:szCs w:val="16"/>
+          <w:lang w:val="en-US"/>
+        </w:rPr>
+        <w:t>viewNameView.</w:t>
       </w:r>
       <w:r>
         <w:rPr>
           <w:b/>
-          <w:sz w:val="20"/>
-          <w:szCs w:val="20"/>
-          <w:lang w:val="en-US"/>
-        </w:rPr>
-        <w:t>viewN</w:t>
+          <w:sz w:val="16"/>
+          <w:szCs w:val="16"/>
+          <w:lang w:val="en-US"/>
+        </w:rPr>
+        <w:t>phtml</w:t>
       </w:r>
       <w:r>
         <w:rPr>
           <w:b/>
-          <w:sz w:val="20"/>
-          <w:szCs w:val="20"/>
-          <w:lang w:val="en-US"/>
-        </w:rPr>
-        <w:t>ame</w:t>
-      </w:r>
-      <w:r>
-        <w:rPr>
-          <w:b/>
-          <w:sz w:val="20"/>
-          <w:szCs w:val="20"/>
-          <w:lang w:val="en-US"/>
-        </w:rPr>
-        <w:t>View.</w:t>
-      </w:r>
-      <w:r>
-        <w:rPr>
-          <w:b/>
-          <w:sz w:val="20"/>
-          <w:szCs w:val="20"/>
-          <w:lang w:val="en-US"/>
-        </w:rPr>
-        <w:t>phtml</w:t>
-      </w:r>
-      <w:r>
-        <w:rPr>
-          <w:b/>
-          <w:sz w:val="20"/>
-          <w:szCs w:val="20"/>
+          <w:sz w:val="16"/>
+          <w:szCs w:val="16"/>
           <w:lang w:val="en-US"/>
         </w:rPr>
         <w:t xml:space="preserve"> </w:t>
       </w:r>
       <w:r>
         <w:rPr>
-          <w:sz w:val="20"/>
-          <w:szCs w:val="20"/>
+          <w:sz w:val="16"/>
+          <w:szCs w:val="16"/>
           <w:lang w:val="en-US"/>
         </w:rPr>
         <w:t>from the Views folder.</w:t>
@@ -737,80 +690,48 @@
           <w:numId w:val="5"/>
         </w:numPr>
         <w:rPr>
-          <w:sz w:val="18"/>
-          <w:szCs w:val="18"/>
-          <w:lang w:val="en-US"/>
-        </w:rPr>
-      </w:pPr>
-      <w:r>
-        <w:rPr>
-          <w:sz w:val="18"/>
-          <w:szCs w:val="18"/>
+          <w:sz w:val="16"/>
+          <w:szCs w:val="16"/>
+          <w:lang w:val="en-US"/>
+        </w:rPr>
+      </w:pPr>
+      <w:r>
+        <w:rPr>
+          <w:sz w:val="16"/>
+          <w:szCs w:val="16"/>
           <w:lang w:val="en-US"/>
         </w:rPr>
         <w:t>If you want to load a partial</w:t>
       </w:r>
       <w:r>
         <w:rPr>
-          <w:sz w:val="18"/>
-          <w:szCs w:val="18"/>
-          <w:lang w:val="en-US"/>
-        </w:rPr>
-        <w:t xml:space="preserve"> you can use </w:t>
-      </w:r>
-      <w:r>
-        <w:rPr>
-          <w:sz w:val="18"/>
-          <w:szCs w:val="18"/>
-          <w:lang w:val="en-US"/>
-        </w:rPr>
-        <w:t>{&gt;</w:t>
-      </w:r>
-      <w:r>
-        <w:rPr>
-          <w:sz w:val="18"/>
-          <w:szCs w:val="18"/>
+          <w:sz w:val="16"/>
+          <w:szCs w:val="16"/>
+          <w:lang w:val="en-US"/>
+        </w:rPr>
+        <w:t xml:space="preserve"> you can use {&gt;partialName}, which will try to load partial View/Partials/</w:t>
+      </w:r>
+      <w:r>
+        <w:rPr>
+          <w:b/>
+          <w:sz w:val="16"/>
+          <w:szCs w:val="16"/>
           <w:lang w:val="en-US"/>
         </w:rPr>
         <w:t>partialName</w:t>
       </w:r>
       <w:r>
         <w:rPr>
-          <w:sz w:val="18"/>
-          <w:szCs w:val="18"/>
-          <w:lang w:val="en-US"/>
-        </w:rPr>
-        <w:t>}</w:t>
-      </w:r>
-      <w:r>
-        <w:rPr>
-          <w:sz w:val="18"/>
-          <w:szCs w:val="18"/>
-          <w:lang w:val="en-US"/>
-        </w:rPr>
-        <w:t>, which will try to load partial View/Partials/</w:t>
-      </w:r>
-      <w:r>
-        <w:rPr>
-          <w:b/>
-          <w:sz w:val="18"/>
-          <w:szCs w:val="18"/>
-          <w:lang w:val="en-US"/>
-        </w:rPr>
-        <w:t>partialName</w:t>
-      </w:r>
-      <w:r>
-        <w:rPr>
-          <w:sz w:val="18"/>
-          <w:szCs w:val="18"/>
+          <w:sz w:val="16"/>
+          <w:szCs w:val="16"/>
           <w:lang w:val="en-US"/>
         </w:rPr>
         <w:t>Partial.</w:t>
       </w:r>
       <w:r>
         <w:rPr>
-          <w:sz w:val="18"/>
-          <w:szCs w:val="18"/>
+          <w:sz w:val="16"/>
+          <w:szCs w:val="16"/>
           <w:lang w:val="en-US"/>
         </w:rPr>
         <w:t>phtml</w:t>
@@ -824,15 +745,15 @@
           <w:numId w:val="5"/>
         </w:numPr>
         <w:rPr>
-          <w:sz w:val="18"/>
-          <w:szCs w:val="18"/>
-          <w:lang w:val="en-US"/>
-        </w:rPr>
-      </w:pPr>
-      <w:r>
-        <w:rPr>
-          <w:sz w:val="18"/>
-          <w:szCs w:val="18"/>
+          <w:sz w:val="16"/>
+          <w:szCs w:val="16"/>
+          <w:lang w:val="en-US"/>
+        </w:rPr>
+      </w:pPr>
+      <w:r>
+        <w:rPr>
+          <w:sz w:val="16"/>
+          <w:szCs w:val="16"/>
           <w:lang w:val="en-US"/>
         </w:rPr>
         <w:t>If you want to load variable form the Config class then use {@VariableName}.</w:t>
@@ -846,39 +767,39 @@
           <w:numId w:val="5"/>
         </w:numPr>
         <w:rPr>
-          <w:sz w:val="18"/>
-          <w:szCs w:val="18"/>
-          <w:lang w:val="en-US"/>
-        </w:rPr>
-      </w:pPr>
-      <w:r>
-        <w:rPr>
-          <w:sz w:val="18"/>
-          <w:szCs w:val="18"/>
+          <w:sz w:val="16"/>
+          <w:szCs w:val="16"/>
+          <w:lang w:val="en-US"/>
+        </w:rPr>
+      </w:pPr>
+      <w:r>
+        <w:rPr>
+          <w:sz w:val="16"/>
+          <w:szCs w:val="16"/>
           <w:lang w:val="en-US"/>
         </w:rPr>
         <w:t>If block</w:t>
       </w:r>
       <w:r>
         <w:rPr>
-          <w:sz w:val="18"/>
-          <w:szCs w:val="18"/>
+          <w:sz w:val="16"/>
+          <w:szCs w:val="16"/>
           <w:lang w:val="en-US"/>
         </w:rPr>
         <w:t xml:space="preserve"> :</w:t>
       </w:r>
       <w:r>
         <w:rPr>
-          <w:sz w:val="18"/>
-          <w:szCs w:val="18"/>
+          <w:sz w:val="16"/>
+          <w:szCs w:val="16"/>
           <w:lang w:val="en-US"/>
         </w:rPr>
         <w:t xml:space="preserve"> </w:t>
       </w:r>
       <w:r>
         <w:rPr>
-          <w:sz w:val="18"/>
-          <w:szCs w:val="18"/>
+          <w:sz w:val="16"/>
+          <w:szCs w:val="16"/>
           <w:lang w:val="en-US"/>
         </w:rPr>
         <w:t xml:space="preserve"> </w:t>
@@ -888,15 +809,15 @@
       <w:pPr>
         <w:pStyle w:val="a3"/>
         <w:rPr>
-          <w:sz w:val="18"/>
-          <w:szCs w:val="18"/>
-          <w:lang w:val="en-US"/>
-        </w:rPr>
-      </w:pPr>
-      <w:r>
-        <w:rPr>
-          <w:sz w:val="18"/>
-          <w:szCs w:val="18"/>
+          <w:sz w:val="16"/>
+          <w:szCs w:val="16"/>
+          <w:lang w:val="en-US"/>
+        </w:rPr>
+      </w:pPr>
+      <w:r>
+        <w:rPr>
+          <w:sz w:val="16"/>
+          <w:szCs w:val="16"/>
           <w:lang w:val="en-US"/>
         </w:rPr>
         <w:t>Every other type will be casted to bool!</w:t>
@@ -906,65 +827,42 @@
       <w:pPr>
         <w:pStyle w:val="a3"/>
         <w:rPr>
-          <w:sz w:val="18"/>
-          <w:szCs w:val="18"/>
-          <w:lang w:val="en-US"/>
-        </w:rPr>
-      </w:pPr>
-      <w:r>
-        <w:rPr>
-          <w:sz w:val="18"/>
-          <w:szCs w:val="18"/>
+          <w:sz w:val="16"/>
+          <w:szCs w:val="16"/>
+          <w:lang w:val="en-US"/>
+        </w:rPr>
+      </w:pPr>
+      <w:r>
+        <w:rPr>
+          <w:sz w:val="16"/>
+          <w:szCs w:val="16"/>
           <w:lang w:val="en-US"/>
         </w:rPr>
         <w:t>{{#if bool}}</w:t>
       </w:r>
       <w:r>
         <w:rPr>
-          <w:sz w:val="18"/>
-          <w:szCs w:val="18"/>
+          <w:sz w:val="16"/>
+          <w:szCs w:val="16"/>
           <w:lang w:val="en-US"/>
         </w:rPr>
         <w:br/>
-      </w:r>
-      <w:r>
-        <w:rPr>
-          <w:sz w:val="18"/>
-          <w:szCs w:val="18"/>
-          <w:lang w:val="en-US"/>
-        </w:rPr>
-        <w:t xml:space="preserve"> </w:t>
-      </w:r>
-      <w:r>
-        <w:rPr>
-          <w:sz w:val="18"/>
-          <w:szCs w:val="18"/>
-          <w:lang w:val="en-US"/>
-        </w:rPr>
-        <w:t xml:space="preserve">   </w:t>
-      </w:r>
-      <w:r>
-        <w:rPr>
-          <w:sz w:val="18"/>
-          <w:szCs w:val="18"/>
-          <w:lang w:val="en-US"/>
-        </w:rPr>
-        <w:t>if true do this</w:t>
-      </w:r>
-    </w:p>
-    <w:p>
-      <w:pPr>
-        <w:pStyle w:val="a3"/>
-        <w:rPr>
-          <w:sz w:val="18"/>
-          <w:szCs w:val="18"/>
-          <w:lang w:val="en-US"/>
-        </w:rPr>
-      </w:pPr>
-      <w:r>
-        <w:rPr>
-          <w:sz w:val="18"/>
-          <w:szCs w:val="18"/>
+        <w:t xml:space="preserve">    if true do this</w:t>
+      </w:r>
+    </w:p>
+    <w:p>
+      <w:pPr>
+        <w:pStyle w:val="a3"/>
+        <w:rPr>
+          <w:sz w:val="16"/>
+          <w:szCs w:val="16"/>
+          <w:lang w:val="en-US"/>
+        </w:rPr>
+      </w:pPr>
+      <w:r>
+        <w:rPr>
+          <w:sz w:val="16"/>
+          <w:szCs w:val="16"/>
           <w:lang w:val="en-US"/>
         </w:rPr>
         <w:t>{{else}}</w:t>
@@ -974,49 +872,33 @@
       <w:pPr>
         <w:pStyle w:val="a3"/>
         <w:rPr>
-          <w:sz w:val="18"/>
-          <w:szCs w:val="18"/>
-          <w:lang w:val="en-US"/>
-        </w:rPr>
-      </w:pPr>
-      <w:r>
-        <w:rPr>
-          <w:sz w:val="18"/>
-          <w:szCs w:val="18"/>
-          <w:lang w:val="en-US"/>
-        </w:rPr>
-        <w:t xml:space="preserve">   </w:t>
-      </w:r>
-      <w:r>
-        <w:rPr>
-          <w:sz w:val="18"/>
-          <w:szCs w:val="18"/>
-          <w:lang w:val="en-US"/>
-        </w:rPr>
-        <w:t xml:space="preserve"> </w:t>
-      </w:r>
-      <w:r>
-        <w:rPr>
-          <w:sz w:val="18"/>
-          <w:szCs w:val="18"/>
-          <w:lang w:val="en-US"/>
-        </w:rPr>
-        <w:t>else do this</w:t>
-      </w:r>
-    </w:p>
-    <w:p>
-      <w:pPr>
-        <w:pStyle w:val="a3"/>
-        <w:rPr>
-          <w:sz w:val="18"/>
-          <w:szCs w:val="18"/>
-          <w:lang w:val="en-US"/>
-        </w:rPr>
-      </w:pPr>
-      <w:r>
-        <w:rPr>
-          <w:sz w:val="18"/>
-          <w:szCs w:val="18"/>
+          <w:sz w:val="16"/>
+          <w:szCs w:val="16"/>
+          <w:lang w:val="en-US"/>
+        </w:rPr>
+      </w:pPr>
+      <w:r>
+        <w:rPr>
+          <w:sz w:val="16"/>
+          <w:szCs w:val="16"/>
+          <w:lang w:val="en-US"/>
+        </w:rPr>
+        <w:t xml:space="preserve">    else do this</w:t>
+      </w:r>
+    </w:p>
+    <w:p>
+      <w:pPr>
+        <w:pStyle w:val="a3"/>
+        <w:rPr>
+          <w:sz w:val="16"/>
+          <w:szCs w:val="16"/>
+          <w:lang w:val="en-US"/>
+        </w:rPr>
+      </w:pPr>
+      <w:r>
+        <w:rPr>
+          <w:sz w:val="16"/>
+          <w:szCs w:val="16"/>
           <w:lang w:val="en-US"/>
         </w:rPr>
         <w:t>{{/if}}</w:t>
@@ -1026,8 +908,8 @@
       <w:pPr>
         <w:pStyle w:val="a3"/>
         <w:rPr>
-          <w:sz w:val="18"/>
-          <w:szCs w:val="18"/>
+          <w:sz w:val="16"/>
+          <w:szCs w:val="16"/>
           <w:lang w:val="en-US"/>
         </w:rPr>
       </w:pPr>
@@ -1040,15 +922,15 @@
           <w:numId w:val="5"/>
         </w:numPr>
         <w:rPr>
-          <w:sz w:val="18"/>
-          <w:szCs w:val="18"/>
-          <w:lang w:val="en-US"/>
-        </w:rPr>
-      </w:pPr>
-      <w:r>
-        <w:rPr>
-          <w:sz w:val="18"/>
-          <w:szCs w:val="18"/>
+          <w:sz w:val="16"/>
+          <w:szCs w:val="16"/>
+          <w:lang w:val="en-US"/>
+        </w:rPr>
+      </w:pPr>
+      <w:r>
+        <w:rPr>
+          <w:sz w:val="16"/>
+          <w:szCs w:val="16"/>
           <w:lang w:val="en-US"/>
         </w:rPr>
         <w:t>Unless block helper : an opposite of if..</w:t>
@@ -1058,23 +940,23 @@
       <w:pPr>
         <w:pStyle w:val="a3"/>
         <w:rPr>
-          <w:sz w:val="18"/>
-          <w:szCs w:val="18"/>
-          <w:lang w:val="en-US"/>
-        </w:rPr>
-      </w:pPr>
-      <w:r>
-        <w:rPr>
-          <w:sz w:val="18"/>
-          <w:szCs w:val="18"/>
+          <w:sz w:val="16"/>
+          <w:szCs w:val="16"/>
+          <w:lang w:val="en-US"/>
+        </w:rPr>
+      </w:pPr>
+      <w:r>
+        <w:rPr>
+          <w:sz w:val="16"/>
+          <w:szCs w:val="16"/>
           <w:lang w:val="en-US"/>
         </w:rPr>
         <w:t>Every other type will be casted to bool</w:t>
       </w:r>
       <w:r>
         <w:rPr>
-          <w:sz w:val="18"/>
-          <w:szCs w:val="18"/>
+          <w:sz w:val="16"/>
+          <w:szCs w:val="16"/>
           <w:lang w:val="en-US"/>
         </w:rPr>
         <w:t>!</w:t>
@@ -1084,15 +966,15 @@
       <w:pPr>
         <w:pStyle w:val="a3"/>
         <w:rPr>
-          <w:sz w:val="18"/>
-          <w:szCs w:val="18"/>
-          <w:lang w:val="en-US"/>
-        </w:rPr>
-      </w:pPr>
-      <w:r>
-        <w:rPr>
-          <w:sz w:val="18"/>
-          <w:szCs w:val="18"/>
+          <w:sz w:val="16"/>
+          <w:szCs w:val="16"/>
+          <w:lang w:val="en-US"/>
+        </w:rPr>
+      </w:pPr>
+      <w:r>
+        <w:rPr>
+          <w:sz w:val="16"/>
+          <w:szCs w:val="16"/>
           <w:lang w:val="en-US"/>
         </w:rPr>
         <w:t>{{#unless bool}}</w:t>
@@ -1102,49 +984,33 @@
       <w:pPr>
         <w:pStyle w:val="a3"/>
         <w:rPr>
-          <w:sz w:val="18"/>
-          <w:szCs w:val="18"/>
-          <w:lang w:val="en-US"/>
-        </w:rPr>
-      </w:pPr>
-      <w:r>
-        <w:rPr>
-          <w:sz w:val="18"/>
-          <w:szCs w:val="18"/>
-          <w:lang w:val="en-US"/>
-        </w:rPr>
-        <w:t xml:space="preserve">  </w:t>
-      </w:r>
-      <w:r>
-        <w:rPr>
-          <w:sz w:val="18"/>
-          <w:szCs w:val="18"/>
-          <w:lang w:val="en-US"/>
-        </w:rPr>
-        <w:t xml:space="preserve">  u</w:t>
-      </w:r>
-      <w:r>
-        <w:rPr>
-          <w:sz w:val="18"/>
-          <w:szCs w:val="18"/>
-          <w:lang w:val="en-US"/>
-        </w:rPr>
-        <w:t>nless the bool is true .. show this message!</w:t>
-      </w:r>
-    </w:p>
-    <w:p>
-      <w:pPr>
-        <w:pStyle w:val="a3"/>
-        <w:rPr>
-          <w:sz w:val="18"/>
-          <w:szCs w:val="18"/>
-          <w:lang w:val="en-US"/>
-        </w:rPr>
-      </w:pPr>
-      <w:r>
-        <w:rPr>
-          <w:sz w:val="18"/>
-          <w:szCs w:val="18"/>
+          <w:sz w:val="16"/>
+          <w:szCs w:val="16"/>
+          <w:lang w:val="en-US"/>
+        </w:rPr>
+      </w:pPr>
+      <w:r>
+        <w:rPr>
+          <w:sz w:val="16"/>
+          <w:szCs w:val="16"/>
+          <w:lang w:val="en-US"/>
+        </w:rPr>
+        <w:t xml:space="preserve">    unless the bool is true .. show this message!</w:t>
+      </w:r>
+    </w:p>
+    <w:p>
+      <w:pPr>
+        <w:pStyle w:val="a3"/>
+        <w:rPr>
+          <w:sz w:val="16"/>
+          <w:szCs w:val="16"/>
+          <w:lang w:val="en-US"/>
+        </w:rPr>
+      </w:pPr>
+      <w:r>
+        <w:rPr>
+          <w:sz w:val="16"/>
+          <w:szCs w:val="16"/>
           <w:lang w:val="en-US"/>
         </w:rPr>
         <w:t>{{/unless}}</w:t>
@@ -1154,8 +1020,8 @@
       <w:pPr>
         <w:pStyle w:val="a3"/>
         <w:rPr>
-          <w:sz w:val="18"/>
-          <w:szCs w:val="18"/>
+          <w:sz w:val="16"/>
+          <w:szCs w:val="16"/>
           <w:lang w:val="en-US"/>
         </w:rPr>
       </w:pPr>
@@ -1168,15 +1034,15 @@
           <w:numId w:val="5"/>
         </w:numPr>
         <w:rPr>
-          <w:sz w:val="18"/>
-          <w:szCs w:val="18"/>
-          <w:lang w:val="en-US"/>
-        </w:rPr>
-      </w:pPr>
-      <w:r>
-        <w:rPr>
-          <w:sz w:val="18"/>
-          <w:szCs w:val="18"/>
+          <w:sz w:val="16"/>
+          <w:szCs w:val="16"/>
+          <w:lang w:val="en-US"/>
+        </w:rPr>
+      </w:pPr>
+      <w:r>
+        <w:rPr>
+          <w:sz w:val="16"/>
+          <w:szCs w:val="16"/>
           <w:lang w:val="en-US"/>
         </w:rPr>
         <w:t xml:space="preserve">Each block:  gets an array of “links” </w:t>
@@ -1190,15 +1056,15 @@
           <w:numId w:val="7"/>
         </w:numPr>
         <w:rPr>
-          <w:sz w:val="18"/>
-          <w:szCs w:val="18"/>
-          <w:lang w:val="en-US"/>
-        </w:rPr>
-      </w:pPr>
-      <w:r>
-        <w:rPr>
-          <w:sz w:val="18"/>
-          <w:szCs w:val="18"/>
+          <w:sz w:val="16"/>
+          <w:szCs w:val="16"/>
+          <w:lang w:val="en-US"/>
+        </w:rPr>
+      </w:pPr>
+      <w:r>
+        <w:rPr>
+          <w:sz w:val="16"/>
+          <w:szCs w:val="16"/>
           <w:lang w:val="en-US"/>
         </w:rPr>
         <w:t>!works only with arrays</w:t>
@@ -1212,34 +1078,18 @@
           <w:numId w:val="7"/>
         </w:numPr>
         <w:rPr>
-          <w:sz w:val="18"/>
-          <w:szCs w:val="18"/>
-          <w:lang w:val="en-US"/>
-        </w:rPr>
-      </w:pPr>
-      <w:r>
-        <w:rPr>
-          <w:sz w:val="18"/>
-          <w:szCs w:val="18"/>
-          <w:lang w:val="en-US"/>
-        </w:rPr>
-        <w:t xml:space="preserve">if the array is associative you can use </w:t>
-      </w:r>
-      <w:r>
-        <w:rPr>
-          <w:sz w:val="18"/>
-          <w:szCs w:val="18"/>
-          <w:lang w:val="en-US"/>
-        </w:rPr>
-        <w:t>{{key}}</w:t>
-      </w:r>
-      <w:r>
-        <w:rPr>
-          <w:sz w:val="18"/>
-          <w:szCs w:val="18"/>
-          <w:lang w:val="en-US"/>
-        </w:rPr>
-        <w:t xml:space="preserve"> and {{value}}</w:t>
+          <w:sz w:val="16"/>
+          <w:szCs w:val="16"/>
+          <w:lang w:val="en-US"/>
+        </w:rPr>
+      </w:pPr>
+      <w:r>
+        <w:rPr>
+          <w:sz w:val="16"/>
+          <w:szCs w:val="16"/>
+          <w:lang w:val="en-US"/>
+        </w:rPr>
+        <w:t>! you cant put each block inside another each block</w:t>
       </w:r>
     </w:p>
     <w:p>
@@ -1250,50 +1100,18 @@
           <w:numId w:val="7"/>
         </w:numPr>
         <w:rPr>
-          <w:sz w:val="18"/>
-          <w:szCs w:val="18"/>
-          <w:lang w:val="en-US"/>
-        </w:rPr>
-      </w:pPr>
-      <w:r>
-        <w:rPr>
-          <w:sz w:val="18"/>
-          <w:szCs w:val="18"/>
-          <w:lang w:val="en-US"/>
-        </w:rPr>
-        <w:t xml:space="preserve">if the array is </w:t>
-      </w:r>
-      <w:r>
-        <w:rPr>
-          <w:sz w:val="18"/>
-          <w:szCs w:val="18"/>
-          <w:lang w:val="en-US"/>
-        </w:rPr>
-        <w:t>Indexed</w:t>
-      </w:r>
-      <w:r>
-        <w:rPr>
-          <w:sz w:val="18"/>
-          <w:szCs w:val="18"/>
-          <w:lang w:val="en-US"/>
-        </w:rPr>
-        <w:t xml:space="preserve"> </w:t>
-      </w:r>
-      <w:r>
-        <w:rPr>
-          <w:sz w:val="18"/>
-          <w:szCs w:val="18"/>
-          <w:lang w:val="en-US"/>
-        </w:rPr>
-        <w:t xml:space="preserve">you can use {{value}} and the </w:t>
-      </w:r>
-      <w:r>
-        <w:rPr>
-          <w:sz w:val="18"/>
-          <w:szCs w:val="18"/>
-          <w:lang w:val="en-US"/>
-        </w:rPr>
-        <w:t>{{key}} will be the index assigned inside of the array</w:t>
+          <w:sz w:val="16"/>
+          <w:szCs w:val="16"/>
+          <w:lang w:val="en-US"/>
+        </w:rPr>
+      </w:pPr>
+      <w:r>
+        <w:rPr>
+          <w:sz w:val="16"/>
+          <w:szCs w:val="16"/>
+          <w:lang w:val="en-US"/>
+        </w:rPr>
+        <w:t>if the array is associative you can use {{key}} and {{value}}</w:t>
       </w:r>
     </w:p>
     <w:p>
@@ -1304,34 +1122,50 @@
           <w:numId w:val="7"/>
         </w:numPr>
         <w:rPr>
-          <w:sz w:val="18"/>
-          <w:szCs w:val="18"/>
-          <w:lang w:val="en-US"/>
-        </w:rPr>
-      </w:pPr>
-      <w:r>
-        <w:rPr>
-          <w:sz w:val="18"/>
-          <w:szCs w:val="18"/>
-          <w:lang w:val="en-US"/>
-        </w:rPr>
-        <w:t xml:space="preserve">{{#index}} </w:t>
-      </w:r>
-      <w:r>
-        <w:rPr>
-          <w:sz w:val="18"/>
-          <w:szCs w:val="18"/>
-          <w:lang w:val="en-US"/>
-        </w:rPr>
-        <w:t xml:space="preserve">    - </w:t>
-      </w:r>
-      <w:r>
-        <w:rPr>
-          <w:sz w:val="18"/>
-          <w:szCs w:val="18"/>
-          <w:lang w:val="en-US"/>
-        </w:rPr>
-        <w:t>will return the current iteration index starting from 0</w:t>
+          <w:sz w:val="16"/>
+          <w:szCs w:val="16"/>
+          <w:lang w:val="en-US"/>
+        </w:rPr>
+      </w:pPr>
+      <w:r>
+        <w:rPr>
+          <w:sz w:val="16"/>
+          <w:szCs w:val="16"/>
+          <w:lang w:val="en-US"/>
+        </w:rPr>
+        <w:t xml:space="preserve">if the array is </w:t>
+      </w:r>
+      <w:r>
+        <w:rPr>
+          <w:sz w:val="16"/>
+          <w:szCs w:val="16"/>
+          <w:lang w:val="en-US"/>
+        </w:rPr>
+        <w:t>Indexed</w:t>
+      </w:r>
+      <w:r>
+        <w:rPr>
+          <w:sz w:val="16"/>
+          <w:szCs w:val="16"/>
+          <w:lang w:val="en-US"/>
+        </w:rPr>
+        <w:t xml:space="preserve"> </w:t>
+      </w:r>
+      <w:r>
+        <w:rPr>
+          <w:sz w:val="16"/>
+          <w:szCs w:val="16"/>
+          <w:lang w:val="en-US"/>
+        </w:rPr>
+        <w:t xml:space="preserve">you can use {{value}} and the </w:t>
+      </w:r>
+      <w:r>
+        <w:rPr>
+          <w:sz w:val="16"/>
+          <w:szCs w:val="16"/>
+          <w:lang w:val="en-US"/>
+        </w:rPr>
+        <w:t>{{key}} will be the index assigned inside of the array</w:t>
       </w:r>
     </w:p>
     <w:p>
@@ -1342,104 +1176,34 @@
           <w:numId w:val="7"/>
         </w:numPr>
         <w:rPr>
-          <w:sz w:val="18"/>
-          <w:szCs w:val="18"/>
-          <w:lang w:val="en-US"/>
-        </w:rPr>
-      </w:pPr>
-      <w:r>
-        <w:rPr>
-          <w:sz w:val="18"/>
-          <w:szCs w:val="18"/>
-          <w:lang w:val="en-US"/>
-        </w:rPr>
-        <w:t>{{#number}}</w:t>
-      </w:r>
-      <w:r>
-        <w:rPr>
-          <w:sz w:val="18"/>
-          <w:szCs w:val="18"/>
-          <w:lang w:val="en-US"/>
-        </w:rPr>
-        <w:t xml:space="preserve"> - </w:t>
-      </w:r>
-      <w:r>
-        <w:rPr>
-          <w:sz w:val="18"/>
-          <w:szCs w:val="18"/>
-          <w:lang w:val="en-US"/>
-        </w:rPr>
-        <w:t xml:space="preserve"> will return the current iteration index starting from 1</w:t>
-      </w:r>
-    </w:p>
-    <w:p>
-      <w:pPr>
-        <w:pStyle w:val="a3"/>
-        <w:rPr>
-          <w:sz w:val="18"/>
-          <w:szCs w:val="18"/>
-          <w:lang w:val="en-US"/>
-        </w:rPr>
-      </w:pPr>
-      <w:r>
-        <w:rPr>
-          <w:sz w:val="18"/>
-          <w:szCs w:val="18"/>
-          <w:lang w:val="en-US"/>
-        </w:rPr>
-        <w:t xml:space="preserve">{{#each </w:t>
-      </w:r>
-      <w:r>
-        <w:rPr>
-          <w:sz w:val="18"/>
-          <w:szCs w:val="18"/>
-          <w:lang w:val="en-US"/>
-        </w:rPr>
-        <w:t>links</w:t>
-      </w:r>
-      <w:r>
-        <w:rPr>
-          <w:sz w:val="18"/>
-          <w:szCs w:val="18"/>
-          <w:lang w:val="en-US"/>
-        </w:rPr>
-        <w:t>}}</w:t>
-      </w:r>
-    </w:p>
-    <w:p>
-      <w:pPr>
-        <w:pStyle w:val="a3"/>
-        <w:rPr>
-          <w:sz w:val="18"/>
-          <w:szCs w:val="18"/>
-          <w:lang w:val="en-US"/>
-        </w:rPr>
-      </w:pPr>
-      <w:r>
-        <w:rPr>
-          <w:sz w:val="18"/>
-          <w:szCs w:val="18"/>
-          <w:lang w:val="en-US"/>
-        </w:rPr>
-        <w:t xml:space="preserve">    &lt;a href="{{value}}" &gt; {{key}} &lt;/a&gt;</w:t>
-      </w:r>
-    </w:p>
-    <w:p>
-      <w:pPr>
-        <w:pStyle w:val="a3"/>
-        <w:rPr>
-          <w:sz w:val="18"/>
-          <w:szCs w:val="18"/>
-          <w:lang w:val="en-US"/>
-        </w:rPr>
-      </w:pPr>
-      <w:r>
-        <w:rPr>
-          <w:sz w:val="18"/>
-          <w:szCs w:val="18"/>
-          <w:lang w:val="en-US"/>
-        </w:rPr>
-        <w:t>{{/each}}</w:t>
+          <w:sz w:val="16"/>
+          <w:szCs w:val="16"/>
+          <w:lang w:val="en-US"/>
+        </w:rPr>
+      </w:pPr>
+      <w:r>
+        <w:rPr>
+          <w:sz w:val="16"/>
+          <w:szCs w:val="16"/>
+          <w:lang w:val="en-US"/>
+        </w:rPr>
+        <w:t xml:space="preserve">{{#index}} </w:t>
+      </w:r>
+      <w:r>
+        <w:rPr>
+          <w:sz w:val="16"/>
+          <w:szCs w:val="16"/>
+          <w:lang w:val="en-US"/>
+        </w:rPr>
+        <w:t xml:space="preserve">    - </w:t>
+      </w:r>
+      <w:r>
+        <w:rPr>
+          <w:sz w:val="16"/>
+          <w:szCs w:val="16"/>
+          <w:lang w:val="en-US"/>
+        </w:rPr>
+        <w:t>will return the current iteration index starting from 0</w:t>
       </w:r>
     </w:p>
     <w:p>
@@ -1447,37 +1211,243 @@
         <w:pStyle w:val="a3"/>
         <w:numPr>
           <w:ilvl w:val="0"/>
-          <w:numId w:val="5"/>
+          <w:numId w:val="7"/>
         </w:numPr>
         <w:rPr>
-          <w:sz w:val="18"/>
-          <w:szCs w:val="18"/>
-          <w:lang w:val="en-US"/>
-        </w:rPr>
-      </w:pPr>
-    </w:p>
-    <w:p>
-      <w:pPr>
-        <w:pStyle w:val="a3"/>
-        <w:rPr>
-          <w:sz w:val="18"/>
-          <w:szCs w:val="18"/>
-          <w:lang w:val="en-US"/>
-        </w:rPr>
-      </w:pPr>
-    </w:p>
-    <w:p>
-      <w:pPr>
-        <w:rPr>
-          <w:sz w:val="18"/>
-          <w:szCs w:val="18"/>
-          <w:lang w:val="en-US"/>
-        </w:rPr>
-      </w:pPr>
-      <w:r>
-        <w:rPr>
-          <w:sz w:val="18"/>
-          <w:szCs w:val="18"/>
+          <w:sz w:val="16"/>
+          <w:szCs w:val="16"/>
+          <w:lang w:val="en-US"/>
+        </w:rPr>
+      </w:pPr>
+      <w:r>
+        <w:rPr>
+          <w:sz w:val="16"/>
+          <w:szCs w:val="16"/>
+          <w:lang w:val="en-US"/>
+        </w:rPr>
+        <w:t>{{#number}}</w:t>
+      </w:r>
+      <w:r>
+        <w:rPr>
+          <w:sz w:val="16"/>
+          <w:szCs w:val="16"/>
+          <w:lang w:val="en-US"/>
+        </w:rPr>
+        <w:t xml:space="preserve"> - </w:t>
+      </w:r>
+      <w:r>
+        <w:rPr>
+          <w:sz w:val="16"/>
+          <w:szCs w:val="16"/>
+          <w:lang w:val="en-US"/>
+        </w:rPr>
+        <w:t xml:space="preserve"> will return the current iteration index starting from 1</w:t>
+      </w:r>
+    </w:p>
+    <w:p>
+      <w:pPr>
+        <w:pStyle w:val="a3"/>
+        <w:rPr>
+          <w:sz w:val="16"/>
+          <w:szCs w:val="16"/>
+          <w:lang w:val="en-US"/>
+        </w:rPr>
+      </w:pPr>
+      <w:r>
+        <w:rPr>
+          <w:sz w:val="16"/>
+          <w:szCs w:val="16"/>
+          <w:lang w:val="en-US"/>
+        </w:rPr>
+        <w:t>{{#each links}}</w:t>
+      </w:r>
+    </w:p>
+    <w:p>
+      <w:pPr>
+        <w:pStyle w:val="a3"/>
+        <w:rPr>
+          <w:sz w:val="16"/>
+          <w:szCs w:val="16"/>
+          <w:lang w:val="en-US"/>
+        </w:rPr>
+      </w:pPr>
+      <w:r>
+        <w:rPr>
+          <w:sz w:val="16"/>
+          <w:szCs w:val="16"/>
+          <w:lang w:val="en-US"/>
+        </w:rPr>
+        <w:t xml:space="preserve">    &lt;a href="{{value}}" &gt; {{key}} &lt;/a&gt;</w:t>
+      </w:r>
+    </w:p>
+    <w:p>
+      <w:pPr>
+        <w:pStyle w:val="a3"/>
+        <w:rPr>
+          <w:sz w:val="16"/>
+          <w:szCs w:val="16"/>
+          <w:lang w:val="en-US"/>
+        </w:rPr>
+      </w:pPr>
+      <w:r>
+        <w:rPr>
+          <w:sz w:val="16"/>
+          <w:szCs w:val="16"/>
+          <w:lang w:val="en-US"/>
+        </w:rPr>
+        <w:t>{{/else}}</w:t>
+      </w:r>
+    </w:p>
+    <w:p>
+      <w:pPr>
+        <w:pStyle w:val="a3"/>
+        <w:rPr>
+          <w:sz w:val="16"/>
+          <w:szCs w:val="16"/>
+          <w:lang w:val="en-US"/>
+        </w:rPr>
+      </w:pPr>
+      <w:r>
+        <w:rPr>
+          <w:sz w:val="16"/>
+          <w:szCs w:val="16"/>
+          <w:lang w:val="en-US"/>
+        </w:rPr>
+        <w:t xml:space="preserve">If there is a else statement and if </w:t>
+      </w:r>
+      <w:r>
+        <w:rPr>
+          <w:sz w:val="16"/>
+          <w:szCs w:val="16"/>
+          <w:lang w:val="en-US"/>
+        </w:rPr>
+        <w:t xml:space="preserve">this </w:t>
+      </w:r>
+      <w:r>
+        <w:rPr>
+          <w:sz w:val="16"/>
+          <w:szCs w:val="16"/>
+          <w:lang w:val="en-US"/>
+        </w:rPr>
+        <w:t xml:space="preserve"> array is empty display this!</w:t>
+      </w:r>
+    </w:p>
+    <w:p>
+      <w:pPr>
+        <w:pStyle w:val="a3"/>
+        <w:rPr>
+          <w:sz w:val="16"/>
+          <w:szCs w:val="16"/>
+          <w:lang w:val="en-US"/>
+        </w:rPr>
+      </w:pPr>
+      <w:r>
+        <w:rPr>
+          <w:sz w:val="16"/>
+          <w:szCs w:val="16"/>
+          <w:lang w:val="en-US"/>
+        </w:rPr>
+        <w:t>{{/each}}</w:t>
+      </w:r>
+    </w:p>
+    <w:p>
+      <w:pPr>
+        <w:pStyle w:val="a3"/>
+        <w:rPr>
+          <w:sz w:val="16"/>
+          <w:szCs w:val="16"/>
+          <w:lang w:val="en-US"/>
+        </w:rPr>
+      </w:pPr>
+      <w:r>
+        <w:rPr>
+          <w:sz w:val="16"/>
+          <w:szCs w:val="16"/>
+          <w:lang w:val="en-US"/>
+        </w:rPr>
+        <w:t xml:space="preserve">If you want to use value as array you can use it like </w:t>
+      </w:r>
+      <w:r>
+        <w:rPr>
+          <w:sz w:val="16"/>
+          <w:szCs w:val="16"/>
+          <w:lang w:val="en-US"/>
+        </w:rPr>
+        <w:t>:</w:t>
+      </w:r>
+    </w:p>
+    <w:p>
+      <w:pPr>
+        <w:pStyle w:val="a3"/>
+        <w:numPr>
+          <w:ilvl w:val="0"/>
+          <w:numId w:val="9"/>
+        </w:numPr>
+        <w:rPr>
+          <w:sz w:val="16"/>
+          <w:szCs w:val="16"/>
+          <w:lang w:val="en-US"/>
+        </w:rPr>
+      </w:pPr>
+      <w:r>
+        <w:rPr>
+          <w:sz w:val="16"/>
+          <w:szCs w:val="16"/>
+          <w:lang w:val="en-US"/>
+        </w:rPr>
+        <w:t xml:space="preserve">value[0] </w:t>
+      </w:r>
+      <w:r>
+        <w:rPr>
+          <w:sz w:val="16"/>
+          <w:szCs w:val="16"/>
+          <w:lang w:val="en-US"/>
+        </w:rPr>
+        <w:t xml:space="preserve"> for indexed array</w:t>
+      </w:r>
+    </w:p>
+    <w:p>
+      <w:pPr>
+        <w:pStyle w:val="a3"/>
+        <w:numPr>
+          <w:ilvl w:val="0"/>
+          <w:numId w:val="9"/>
+        </w:numPr>
+        <w:rPr>
+          <w:sz w:val="16"/>
+          <w:szCs w:val="16"/>
+          <w:lang w:val="en-US"/>
+        </w:rPr>
+      </w:pPr>
+      <w:r>
+        <w:rPr>
+          <w:sz w:val="16"/>
+          <w:szCs w:val="16"/>
+          <w:lang w:val="en-US"/>
+        </w:rPr>
+        <w:t>value["keyOfThisArray"]</w:t>
+      </w:r>
+      <w:r>
+        <w:rPr>
+          <w:sz w:val="16"/>
+          <w:szCs w:val="16"/>
+          <w:lang w:val="en-US"/>
+        </w:rPr>
+        <w:t xml:space="preserve"> for associative array</w:t>
+      </w:r>
+    </w:p>
+    <w:p>
+      <w:pPr>
+        <w:rPr>
+          <w:sz w:val="16"/>
+          <w:szCs w:val="16"/>
+          <w:lang w:val="en-US"/>
+        </w:rPr>
+      </w:pPr>
+      <w:r>
+        <w:rPr>
+          <w:sz w:val="16"/>
+          <w:szCs w:val="16"/>
           <w:lang w:val="en-US"/>
         </w:rPr>
         <w:t>OPTIONS:</w:t>
@@ -1486,15 +1456,15 @@
     <w:p>
       <w:pPr>
         <w:rPr>
-          <w:sz w:val="18"/>
-          <w:szCs w:val="18"/>
-          <w:lang w:val="en-US"/>
-        </w:rPr>
-      </w:pPr>
-      <w:r>
-        <w:rPr>
-          <w:sz w:val="18"/>
-          <w:szCs w:val="18"/>
+          <w:sz w:val="16"/>
+          <w:szCs w:val="16"/>
+          <w:lang w:val="en-US"/>
+        </w:rPr>
+      </w:pPr>
+      <w:r>
+        <w:rPr>
+          <w:sz w:val="16"/>
+          <w:szCs w:val="16"/>
           <w:lang w:val="en-US"/>
         </w:rPr>
         <w:t>All tags and constants can be changed if needed, from constants.php</w:t>
@@ -1503,8 +1473,8 @@
     <w:p>
       <w:pPr>
         <w:rPr>
-          <w:sz w:val="18"/>
-          <w:szCs w:val="18"/>
+          <w:sz w:val="16"/>
+          <w:szCs w:val="16"/>
           <w:lang w:val="en-US"/>
         </w:rPr>
       </w:pPr>
@@ -1920,6 +1890,119 @@
     </w:lvl>
   </w:abstractNum>
   <w:abstractNum w:abstractNumId="4">
+    <w:nsid w:val="11F479F5"/>
+    <w:multiLevelType w:val="hybridMultilevel"/>
+    <w:tmpl w:val="00423476"/>
+    <w:lvl w:ilvl="0" w:tplc="04020001">
+      <w:start w:val="1"/>
+      <w:numFmt w:val="bullet"/>
+      <w:lvlText w:val=""/>
+      <w:lvlJc w:val="left"/>
+      <w:pPr>
+        <w:ind w:left="1416" w:hanging="360"/>
+      </w:pPr>
+      <w:rPr>
+        <w:rFonts w:ascii="Symbol" w:hAnsi="Symbol" w:hint="default"/>
+      </w:rPr>
+    </w:lvl>
+    <w:lvl w:ilvl="1" w:tplc="04020003" w:tentative="1">
+      <w:start w:val="1"/>
+      <w:numFmt w:val="bullet"/>
+      <w:lvlText w:val="o"/>
+      <w:lvlJc w:val="left"/>
+      <w:pPr>
+        <w:ind w:left="2136" w:hanging="360"/>
+      </w:pPr>
+      <w:rPr>
+        <w:rFonts w:ascii="Courier New" w:hAnsi="Courier New" w:cs="Courier New" w:hint="default"/>
+      </w:rPr>
+    </w:lvl>
+    <w:lvl w:ilvl="2" w:tplc="04020005" w:tentative="1">
+      <w:start w:val="1"/>
+      <w:numFmt w:val="bullet"/>
+      <w:lvlText w:val=""/>
+      <w:lvlJc w:val="left"/>
+      <w:pPr>
+        <w:ind w:left="2856" w:hanging="360"/>
+      </w:pPr>
+      <w:rPr>
+        <w:rFonts w:ascii="Wingdings" w:hAnsi="Wingdings" w:hint="default"/>
+      </w:rPr>
+    </w:lvl>
+    <w:lvl w:ilvl="3" w:tplc="04020001" w:tentative="1">
+      <w:start w:val="1"/>
+      <w:numFmt w:val="bullet"/>
+      <w:lvlText w:val=""/>
+      <w:lvlJc w:val="left"/>
+      <w:pPr>
+        <w:ind w:left="3576" w:hanging="360"/>
+      </w:pPr>
+      <w:rPr>
+        <w:rFonts w:ascii="Symbol" w:hAnsi="Symbol" w:hint="default"/>
+      </w:rPr>
+    </w:lvl>
+    <w:lvl w:ilvl="4" w:tplc="04020003" w:tentative="1">
+      <w:start w:val="1"/>
+      <w:numFmt w:val="bullet"/>
+      <w:lvlText w:val="o"/>
+      <w:lvlJc w:val="left"/>
+      <w:pPr>
+        <w:ind w:left="4296" w:hanging="360"/>
+      </w:pPr>
+      <w:rPr>
+        <w:rFonts w:ascii="Courier New" w:hAnsi="Courier New" w:cs="Courier New" w:hint="default"/>
+      </w:rPr>
+    </w:lvl>
+    <w:lvl w:ilvl="5" w:tplc="04020005" w:tentative="1">
+      <w:start w:val="1"/>
+      <w:numFmt w:val="bullet"/>
+      <w:lvlText w:val=""/>
+      <w:lvlJc w:val="left"/>
+      <w:pPr>
+        <w:ind w:left="5016" w:hanging="360"/>
+      </w:pPr>
+      <w:rPr>
+        <w:rFonts w:ascii="Wingdings" w:hAnsi="Wingdings" w:hint="default"/>
+      </w:rPr>
+    </w:lvl>
+    <w:lvl w:ilvl="6" w:tplc="04020001" w:tentative="1">
+      <w:start w:val="1"/>
+      <w:numFmt w:val="bullet"/>
+      <w:lvlText w:val=""/>
+      <w:lvlJc w:val="left"/>
+      <w:pPr>
+        <w:ind w:left="5736" w:hanging="360"/>
+      </w:pPr>
+      <w:rPr>
+        <w:rFonts w:ascii="Symbol" w:hAnsi="Symbol" w:hint="default"/>
+      </w:rPr>
+    </w:lvl>
+    <w:lvl w:ilvl="7" w:tplc="04020003" w:tentative="1">
+      <w:start w:val="1"/>
+      <w:numFmt w:val="bullet"/>
+      <w:lvlText w:val="o"/>
+      <w:lvlJc w:val="left"/>
+      <w:pPr>
+        <w:ind w:left="6456" w:hanging="360"/>
+      </w:pPr>
+      <w:rPr>
+        <w:rFonts w:ascii="Courier New" w:hAnsi="Courier New" w:cs="Courier New" w:hint="default"/>
+      </w:rPr>
+    </w:lvl>
+    <w:lvl w:ilvl="8" w:tplc="04020005" w:tentative="1">
+      <w:start w:val="1"/>
+      <w:numFmt w:val="bullet"/>
+      <w:lvlText w:val=""/>
+      <w:lvlJc w:val="left"/>
+      <w:pPr>
+        <w:ind w:left="7176" w:hanging="360"/>
+      </w:pPr>
+      <w:rPr>
+        <w:rFonts w:ascii="Wingdings" w:hAnsi="Wingdings" w:hint="default"/>
+      </w:rPr>
+    </w:lvl>
+  </w:abstractNum>
+  <w:abstractNum w:abstractNumId="5">
     <w:nsid w:val="2D740877"/>
     <w:multiLevelType w:val="hybridMultilevel"/>
     <w:tmpl w:val="D688BB12"/>
@@ -2032,7 +2115,7 @@
       </w:rPr>
     </w:lvl>
   </w:abstractNum>
-  <w:abstractNum w:abstractNumId="5">
+  <w:abstractNum w:abstractNumId="6">
     <w:nsid w:val="345B4E43"/>
     <w:multiLevelType w:val="hybridMultilevel"/>
     <w:tmpl w:val="68004C08"/>
@@ -2118,7 +2201,7 @@
       </w:pPr>
     </w:lvl>
   </w:abstractNum>
-  <w:abstractNum w:abstractNumId="6">
+  <w:abstractNum w:abstractNumId="7">
     <w:nsid w:val="70413D4F"/>
     <w:multiLevelType w:val="hybridMultilevel"/>
     <w:tmpl w:val="74BA82B2"/>
@@ -2231,8 +2314,121 @@
       </w:rPr>
     </w:lvl>
   </w:abstractNum>
+  <w:abstractNum w:abstractNumId="8">
+    <w:nsid w:val="77BD648F"/>
+    <w:multiLevelType w:val="hybridMultilevel"/>
+    <w:tmpl w:val="3A260FF0"/>
+    <w:lvl w:ilvl="0" w:tplc="04020001">
+      <w:start w:val="1"/>
+      <w:numFmt w:val="bullet"/>
+      <w:lvlText w:val=""/>
+      <w:lvlJc w:val="left"/>
+      <w:pPr>
+        <w:ind w:left="1440" w:hanging="360"/>
+      </w:pPr>
+      <w:rPr>
+        <w:rFonts w:ascii="Symbol" w:hAnsi="Symbol" w:hint="default"/>
+      </w:rPr>
+    </w:lvl>
+    <w:lvl w:ilvl="1" w:tplc="04020003" w:tentative="1">
+      <w:start w:val="1"/>
+      <w:numFmt w:val="bullet"/>
+      <w:lvlText w:val="o"/>
+      <w:lvlJc w:val="left"/>
+      <w:pPr>
+        <w:ind w:left="2160" w:hanging="360"/>
+      </w:pPr>
+      <w:rPr>
+        <w:rFonts w:ascii="Courier New" w:hAnsi="Courier New" w:cs="Courier New" w:hint="default"/>
+      </w:rPr>
+    </w:lvl>
+    <w:lvl w:ilvl="2" w:tplc="04020005" w:tentative="1">
+      <w:start w:val="1"/>
+      <w:numFmt w:val="bullet"/>
+      <w:lvlText w:val=""/>
+      <w:lvlJc w:val="left"/>
+      <w:pPr>
+        <w:ind w:left="2880" w:hanging="360"/>
+      </w:pPr>
+      <w:rPr>
+        <w:rFonts w:ascii="Wingdings" w:hAnsi="Wingdings" w:hint="default"/>
+      </w:rPr>
+    </w:lvl>
+    <w:lvl w:ilvl="3" w:tplc="04020001" w:tentative="1">
+      <w:start w:val="1"/>
+      <w:numFmt w:val="bullet"/>
+      <w:lvlText w:val=""/>
+      <w:lvlJc w:val="left"/>
+      <w:pPr>
+        <w:ind w:left="3600" w:hanging="360"/>
+      </w:pPr>
+      <w:rPr>
+        <w:rFonts w:ascii="Symbol" w:hAnsi="Symbol" w:hint="default"/>
+      </w:rPr>
+    </w:lvl>
+    <w:lvl w:ilvl="4" w:tplc="04020003" w:tentative="1">
+      <w:start w:val="1"/>
+      <w:numFmt w:val="bullet"/>
+      <w:lvlText w:val="o"/>
+      <w:lvlJc w:val="left"/>
+      <w:pPr>
+        <w:ind w:left="4320" w:hanging="360"/>
+      </w:pPr>
+      <w:rPr>
+        <w:rFonts w:ascii="Courier New" w:hAnsi="Courier New" w:cs="Courier New" w:hint="default"/>
+      </w:rPr>
+    </w:lvl>
+    <w:lvl w:ilvl="5" w:tplc="04020005" w:tentative="1">
+      <w:start w:val="1"/>
+      <w:numFmt w:val="bullet"/>
+      <w:lvlText w:val=""/>
+      <w:lvlJc w:val="left"/>
+      <w:pPr>
+        <w:ind w:left="5040" w:hanging="360"/>
+      </w:pPr>
+      <w:rPr>
+        <w:rFonts w:ascii="Wingdings" w:hAnsi="Wingdings" w:hint="default"/>
+      </w:rPr>
+    </w:lvl>
+    <w:lvl w:ilvl="6" w:tplc="04020001" w:tentative="1">
+      <w:start w:val="1"/>
+      <w:numFmt w:val="bullet"/>
+      <w:lvlText w:val=""/>
+      <w:lvlJc w:val="left"/>
+      <w:pPr>
+        <w:ind w:left="5760" w:hanging="360"/>
+      </w:pPr>
+      <w:rPr>
+        <w:rFonts w:ascii="Symbol" w:hAnsi="Symbol" w:hint="default"/>
+      </w:rPr>
+    </w:lvl>
+    <w:lvl w:ilvl="7" w:tplc="04020003" w:tentative="1">
+      <w:start w:val="1"/>
+      <w:numFmt w:val="bullet"/>
+      <w:lvlText w:val="o"/>
+      <w:lvlJc w:val="left"/>
+      <w:pPr>
+        <w:ind w:left="6480" w:hanging="360"/>
+      </w:pPr>
+      <w:rPr>
+        <w:rFonts w:ascii="Courier New" w:hAnsi="Courier New" w:cs="Courier New" w:hint="default"/>
+      </w:rPr>
+    </w:lvl>
+    <w:lvl w:ilvl="8" w:tplc="04020005" w:tentative="1">
+      <w:start w:val="1"/>
+      <w:numFmt w:val="bullet"/>
+      <w:lvlText w:val=""/>
+      <w:lvlJc w:val="left"/>
+      <w:pPr>
+        <w:ind w:left="7200" w:hanging="360"/>
+      </w:pPr>
+      <w:rPr>
+        <w:rFonts w:ascii="Wingdings" w:hAnsi="Wingdings" w:hint="default"/>
+      </w:rPr>
+    </w:lvl>
+  </w:abstractNum>
   <w:num w:numId="1">
-    <w:abstractNumId w:val="4"/>
+    <w:abstractNumId w:val="5"/>
   </w:num>
   <w:num w:numId="2">
     <w:abstractNumId w:val="2"/>
@@ -2241,16 +2437,22 @@
     <w:abstractNumId w:val="1"/>
   </w:num>
   <w:num w:numId="4">
-    <w:abstractNumId w:val="6"/>
+    <w:abstractNumId w:val="7"/>
   </w:num>
   <w:num w:numId="5">
-    <w:abstractNumId w:val="5"/>
+    <w:abstractNumId w:val="6"/>
   </w:num>
   <w:num w:numId="6">
     <w:abstractNumId w:val="3"/>
   </w:num>
   <w:num w:numId="7">
     <w:abstractNumId w:val="0"/>
+  </w:num>
+  <w:num w:numId="8">
+    <w:abstractNumId w:val="4"/>
+  </w:num>
+  <w:num w:numId="9">
+    <w:abstractNumId w:val="8"/>
   </w:num>
 </w:numbering>
 </file>
@@ -2746,7 +2948,7 @@
 </file>
 
 <file path=customXml/itemProps1.xml><?xml version="1.0" encoding="utf-8"?>
-<ds:datastoreItem xmlns:ds="http://schemas.openxmlformats.org/officeDocument/2006/customXml" ds:itemID="{E2BE2FAE-969F-41EF-A91A-4106A9AF4197}">
+<ds:datastoreItem xmlns:ds="http://schemas.openxmlformats.org/officeDocument/2006/customXml" ds:itemID="{17450E7B-FFE5-4776-AA61-BEE712052968}">
   <ds:schemaRefs>
     <ds:schemaRef ds:uri="http://schemas.openxmlformats.org/officeDocument/2006/bibliography"/>
   </ds:schemaRefs>

</xml_diff>